<commit_message>
Modificacion de formato de archivos
</commit_message>
<xml_diff>
--- a/Documentos/Recap primera sesion.docx
+++ b/Documentos/Recap primera sesion.docx
@@ -5,12 +5,16 @@
     <w:p>
       <w:pPr>
         <w:rPr>
+          <w:b/>
+          <w:bCs/>
           <w:lang w:val="es-ES"/>
         </w:rPr>
       </w:pPr>
       <w:proofErr w:type="spellStart"/>
       <w:r>
         <w:rPr>
+          <w:b/>
+          <w:bCs/>
           <w:lang w:val="es-ES"/>
         </w:rPr>
         <w:t>Recap</w:t>
@@ -18,6 +22,8 @@
       <w:proofErr w:type="spellEnd"/>
       <w:r>
         <w:rPr>
+          <w:b/>
+          <w:bCs/>
           <w:lang w:val="es-ES"/>
         </w:rPr>
         <w:t xml:space="preserve"> primera sesión: EDA inicial</w:t>
@@ -57,9 +63,17 @@
       </w:pPr>
       <w:r>
         <w:rPr>
-          <w:lang w:val="es-ES"/>
-        </w:rPr>
-        <w:t>DESCRIPCIÓN DE LAS COLUMNAS:</w:t>
+          <w:b/>
+          <w:bCs/>
+          <w:lang w:val="es-ES"/>
+        </w:rPr>
+        <w:t>DESCRIPCIÓN DE LAS COLUMNAS</w:t>
+      </w:r>
+      <w:r>
+        <w:rPr>
+          <w:lang w:val="es-ES"/>
+        </w:rPr>
+        <w:t>:</w:t>
       </w:r>
     </w:p>
     <w:p>
@@ -71,6 +85,8 @@
       <w:proofErr w:type="spellStart"/>
       <w:r>
         <w:rPr>
+          <w:b/>
+          <w:bCs/>
           <w:lang w:val="es-ES"/>
         </w:rPr>
         <w:t>Customer</w:t>
@@ -78,9 +94,17 @@
       <w:proofErr w:type="spellEnd"/>
       <w:r>
         <w:rPr>
-          <w:lang w:val="es-ES"/>
-        </w:rPr>
-        <w:t xml:space="preserve"> ID: Identificador único de cada cliente.</w:t>
+          <w:b/>
+          <w:bCs/>
+          <w:lang w:val="es-ES"/>
+        </w:rPr>
+        <w:t xml:space="preserve"> ID</w:t>
+      </w:r>
+      <w:r>
+        <w:rPr>
+          <w:lang w:val="es-ES"/>
+        </w:rPr>
+        <w:t>: Identificador único de cada cliente.</w:t>
       </w:r>
       <w:r>
         <w:rPr>
@@ -111,6 +135,8 @@
       <w:proofErr w:type="spellStart"/>
       <w:r>
         <w:rPr>
+          <w:b/>
+          <w:bCs/>
           <w:lang w:val="es-ES"/>
         </w:rPr>
         <w:t>Churn</w:t>
@@ -118,6 +144,8 @@
       <w:proofErr w:type="spellEnd"/>
       <w:r>
         <w:rPr>
+          <w:b/>
+          <w:bCs/>
           <w:lang w:val="es-ES"/>
         </w:rPr>
         <w:t xml:space="preserve"> </w:t>
@@ -125,6 +153,8 @@
       <w:proofErr w:type="spellStart"/>
       <w:r>
         <w:rPr>
+          <w:b/>
+          <w:bCs/>
           <w:lang w:val="es-ES"/>
         </w:rPr>
         <w:t>Label</w:t>
@@ -207,6 +237,8 @@
       <w:proofErr w:type="spellStart"/>
       <w:r>
         <w:rPr>
+          <w:b/>
+          <w:bCs/>
           <w:lang w:val="es-ES"/>
         </w:rPr>
         <w:t>Churned</w:t>
@@ -228,6 +260,8 @@
       <w:proofErr w:type="spellStart"/>
       <w:r>
         <w:rPr>
+          <w:b/>
+          <w:bCs/>
           <w:lang w:val="es-ES"/>
         </w:rPr>
         <w:t>Account</w:t>
@@ -235,6 +269,8 @@
       <w:proofErr w:type="spellEnd"/>
       <w:r>
         <w:rPr>
+          <w:b/>
+          <w:bCs/>
           <w:lang w:val="es-ES"/>
         </w:rPr>
         <w:t xml:space="preserve"> </w:t>
@@ -242,6 +278,8 @@
       <w:proofErr w:type="spellStart"/>
       <w:r>
         <w:rPr>
+          <w:b/>
+          <w:bCs/>
           <w:lang w:val="es-ES"/>
         </w:rPr>
         <w:t>Length</w:t>
@@ -249,6 +287,8 @@
       <w:proofErr w:type="spellEnd"/>
       <w:r>
         <w:rPr>
+          <w:b/>
+          <w:bCs/>
           <w:lang w:val="es-ES"/>
         </w:rPr>
         <w:t xml:space="preserve"> (in </w:t>
@@ -256,6 +296,8 @@
       <w:proofErr w:type="spellStart"/>
       <w:r>
         <w:rPr>
+          <w:b/>
+          <w:bCs/>
           <w:lang w:val="es-ES"/>
         </w:rPr>
         <w:t>months</w:t>
@@ -324,6 +366,8 @@
       <w:proofErr w:type="spellStart"/>
       <w:r>
         <w:rPr>
+          <w:b/>
+          <w:bCs/>
           <w:lang w:val="es-ES"/>
         </w:rPr>
         <w:t>Customer</w:t>
@@ -331,6 +375,8 @@
       <w:proofErr w:type="spellEnd"/>
       <w:r>
         <w:rPr>
+          <w:b/>
+          <w:bCs/>
           <w:lang w:val="es-ES"/>
         </w:rPr>
         <w:t xml:space="preserve"> </w:t>
@@ -338,6 +384,8 @@
       <w:proofErr w:type="spellStart"/>
       <w:r>
         <w:rPr>
+          <w:b/>
+          <w:bCs/>
           <w:lang w:val="es-ES"/>
         </w:rPr>
         <w:t>Service</w:t>
@@ -345,6 +393,8 @@
       <w:proofErr w:type="spellEnd"/>
       <w:r>
         <w:rPr>
+          <w:b/>
+          <w:bCs/>
           <w:lang w:val="es-ES"/>
         </w:rPr>
         <w:t xml:space="preserve"> </w:t>
@@ -352,6 +402,8 @@
       <w:proofErr w:type="spellStart"/>
       <w:r>
         <w:rPr>
+          <w:b/>
+          <w:bCs/>
           <w:lang w:val="es-ES"/>
         </w:rPr>
         <w:t>Calls</w:t>
@@ -373,6 +425,8 @@
       <w:proofErr w:type="spellStart"/>
       <w:r>
         <w:rPr>
+          <w:b/>
+          <w:bCs/>
           <w:lang w:val="es-ES"/>
         </w:rPr>
         <w:t>Avg</w:t>
@@ -380,6 +434,8 @@
       <w:proofErr w:type="spellEnd"/>
       <w:r>
         <w:rPr>
+          <w:b/>
+          <w:bCs/>
           <w:lang w:val="es-ES"/>
         </w:rPr>
         <w:t xml:space="preserve"> </w:t>
@@ -387,6 +443,8 @@
       <w:proofErr w:type="spellStart"/>
       <w:r>
         <w:rPr>
+          <w:b/>
+          <w:bCs/>
           <w:lang w:val="es-ES"/>
         </w:rPr>
         <w:t>Monthly</w:t>
@@ -394,6 +452,8 @@
       <w:proofErr w:type="spellEnd"/>
       <w:r>
         <w:rPr>
+          <w:b/>
+          <w:bCs/>
           <w:lang w:val="es-ES"/>
         </w:rPr>
         <w:t xml:space="preserve"> GB </w:t>
@@ -401,6 +461,8 @@
       <w:proofErr w:type="spellStart"/>
       <w:r>
         <w:rPr>
+          <w:b/>
+          <w:bCs/>
           <w:lang w:val="es-ES"/>
         </w:rPr>
         <w:t>Download</w:t>
@@ -422,6 +484,8 @@
       <w:proofErr w:type="spellStart"/>
       <w:r>
         <w:rPr>
+          <w:b/>
+          <w:bCs/>
           <w:lang w:val="es-ES"/>
         </w:rPr>
         <w:t>Unlimited</w:t>
@@ -429,9 +493,17 @@
       <w:proofErr w:type="spellEnd"/>
       <w:r>
         <w:rPr>
-          <w:lang w:val="es-ES"/>
-        </w:rPr>
-        <w:t xml:space="preserve"> Data Plan: Indica si el cliente tiene un plan de datos ilimitado (1: Sí, 0: No).</w:t>
+          <w:b/>
+          <w:bCs/>
+          <w:lang w:val="es-ES"/>
+        </w:rPr>
+        <w:t xml:space="preserve"> Data Plan</w:t>
+      </w:r>
+      <w:r>
+        <w:rPr>
+          <w:lang w:val="es-ES"/>
+        </w:rPr>
+        <w:t>: Indica si el cliente tiene un plan de datos ilimitado (1: Sí, 0: No).</w:t>
       </w:r>
     </w:p>
     <w:p>
@@ -443,6 +515,8 @@
       <w:proofErr w:type="gramStart"/>
       <w:r>
         <w:rPr>
+          <w:b/>
+          <w:bCs/>
           <w:lang w:val="es-ES"/>
         </w:rPr>
         <w:t>Extra Data</w:t>
@@ -450,6 +524,8 @@
       <w:proofErr w:type="gramEnd"/>
       <w:r>
         <w:rPr>
+          <w:b/>
+          <w:bCs/>
           <w:lang w:val="es-ES"/>
         </w:rPr>
         <w:t xml:space="preserve"> </w:t>
@@ -457,6 +533,8 @@
       <w:proofErr w:type="spellStart"/>
       <w:r>
         <w:rPr>
+          <w:b/>
+          <w:bCs/>
           <w:lang w:val="es-ES"/>
         </w:rPr>
         <w:t>Charges</w:t>
@@ -478,6 +556,8 @@
       <w:proofErr w:type="spellStart"/>
       <w:r>
         <w:rPr>
+          <w:b/>
+          <w:bCs/>
           <w:lang w:val="es-ES"/>
         </w:rPr>
         <w:t>State</w:t>
@@ -499,6 +579,8 @@
       <w:proofErr w:type="spellStart"/>
       <w:r>
         <w:rPr>
+          <w:b/>
+          <w:bCs/>
           <w:lang w:val="es-ES"/>
         </w:rPr>
         <w:t>Phone</w:t>
@@ -506,6 +588,8 @@
       <w:proofErr w:type="spellEnd"/>
       <w:r>
         <w:rPr>
+          <w:b/>
+          <w:bCs/>
           <w:lang w:val="es-ES"/>
         </w:rPr>
         <w:t xml:space="preserve"> </w:t>
@@ -513,6 +597,8 @@
       <w:proofErr w:type="spellStart"/>
       <w:r>
         <w:rPr>
+          <w:b/>
+          <w:bCs/>
           <w:lang w:val="es-ES"/>
         </w:rPr>
         <w:t>Number</w:t>
@@ -534,6 +620,8 @@
       <w:proofErr w:type="spellStart"/>
       <w:r>
         <w:rPr>
+          <w:b/>
+          <w:bCs/>
           <w:lang w:val="es-ES"/>
         </w:rPr>
         <w:t>Gender</w:t>
@@ -554,9 +642,17 @@
       </w:pPr>
       <w:r>
         <w:rPr>
-          <w:lang w:val="es-ES"/>
-        </w:rPr>
-        <w:t>Age: Edad del cliente.</w:t>
+          <w:b/>
+          <w:bCs/>
+          <w:lang w:val="es-ES"/>
+        </w:rPr>
+        <w:t>Age</w:t>
+      </w:r>
+      <w:r>
+        <w:rPr>
+          <w:lang w:val="es-ES"/>
+        </w:rPr>
+        <w:t>: Edad del cliente.</w:t>
       </w:r>
     </w:p>
     <w:p>
@@ -568,6 +664,8 @@
       <w:proofErr w:type="spellStart"/>
       <w:r>
         <w:rPr>
+          <w:b/>
+          <w:bCs/>
           <w:lang w:val="es-ES"/>
         </w:rPr>
         <w:t>Under</w:t>
@@ -575,9 +673,17 @@
       <w:proofErr w:type="spellEnd"/>
       <w:r>
         <w:rPr>
-          <w:lang w:val="es-ES"/>
-        </w:rPr>
-        <w:t xml:space="preserve"> 30: Indica si el cliente es menor de 30 años (1: Sí, 0: No).</w:t>
+          <w:b/>
+          <w:bCs/>
+          <w:lang w:val="es-ES"/>
+        </w:rPr>
+        <w:t xml:space="preserve"> 30</w:t>
+      </w:r>
+      <w:r>
+        <w:rPr>
+          <w:lang w:val="es-ES"/>
+        </w:rPr>
+        <w:t>: Indica si el cliente es menor de 30 años (1: Sí, 0: No).</w:t>
       </w:r>
     </w:p>
     <w:p>
@@ -588,9 +694,17 @@
       </w:pPr>
       <w:r>
         <w:rPr>
-          <w:lang w:val="es-ES"/>
-        </w:rPr>
-        <w:t>Senior: Indica si el cliente es mayor de 65 años (1: Sí, 0: No).</w:t>
+          <w:b/>
+          <w:bCs/>
+          <w:lang w:val="es-ES"/>
+        </w:rPr>
+        <w:t>Senior</w:t>
+      </w:r>
+      <w:r>
+        <w:rPr>
+          <w:lang w:val="es-ES"/>
+        </w:rPr>
+        <w:t>: Indica si el cliente es mayor de 65 años (1: Sí, 0: No).</w:t>
       </w:r>
     </w:p>
     <w:p>
@@ -602,6 +716,8 @@
       <w:proofErr w:type="spellStart"/>
       <w:r>
         <w:rPr>
+          <w:b/>
+          <w:bCs/>
           <w:lang w:val="es-ES"/>
         </w:rPr>
         <w:t>Group</w:t>
@@ -623,6 +739,8 @@
       <w:proofErr w:type="spellStart"/>
       <w:r>
         <w:rPr>
+          <w:b/>
+          <w:bCs/>
           <w:lang w:val="es-ES"/>
         </w:rPr>
         <w:t>Number</w:t>
@@ -630,6 +748,8 @@
       <w:proofErr w:type="spellEnd"/>
       <w:r>
         <w:rPr>
+          <w:b/>
+          <w:bCs/>
           <w:lang w:val="es-ES"/>
         </w:rPr>
         <w:t xml:space="preserve"> </w:t>
@@ -637,6 +757,8 @@
       <w:proofErr w:type="spellStart"/>
       <w:r>
         <w:rPr>
+          <w:b/>
+          <w:bCs/>
           <w:lang w:val="es-ES"/>
         </w:rPr>
         <w:t>of</w:t>
@@ -644,6 +766,8 @@
       <w:proofErr w:type="spellEnd"/>
       <w:r>
         <w:rPr>
+          <w:b/>
+          <w:bCs/>
           <w:lang w:val="es-ES"/>
         </w:rPr>
         <w:t xml:space="preserve"> </w:t>
@@ -651,6 +775,8 @@
       <w:proofErr w:type="spellStart"/>
       <w:r>
         <w:rPr>
+          <w:b/>
+          <w:bCs/>
           <w:lang w:val="es-ES"/>
         </w:rPr>
         <w:t>Customers</w:t>
@@ -658,6 +784,8 @@
       <w:proofErr w:type="spellEnd"/>
       <w:r>
         <w:rPr>
+          <w:b/>
+          <w:bCs/>
           <w:lang w:val="es-ES"/>
         </w:rPr>
         <w:t xml:space="preserve"> in </w:t>
@@ -665,6 +793,8 @@
       <w:proofErr w:type="spellStart"/>
       <w:r>
         <w:rPr>
+          <w:b/>
+          <w:bCs/>
           <w:lang w:val="es-ES"/>
         </w:rPr>
         <w:t>Group</w:t>
@@ -686,6 +816,8 @@
       <w:proofErr w:type="spellStart"/>
       <w:r>
         <w:rPr>
+          <w:b/>
+          <w:bCs/>
           <w:lang w:val="es-ES"/>
         </w:rPr>
         <w:lastRenderedPageBreak/>
@@ -694,6 +826,8 @@
       <w:proofErr w:type="spellEnd"/>
       <w:r>
         <w:rPr>
+          <w:b/>
+          <w:bCs/>
           <w:lang w:val="es-ES"/>
         </w:rPr>
         <w:t xml:space="preserve"> </w:t>
@@ -701,6 +835,8 @@
       <w:proofErr w:type="spellStart"/>
       <w:r>
         <w:rPr>
+          <w:b/>
+          <w:bCs/>
           <w:lang w:val="es-ES"/>
         </w:rPr>
         <w:t>Protection</w:t>
@@ -708,6 +844,8 @@
       <w:proofErr w:type="spellEnd"/>
       <w:r>
         <w:rPr>
+          <w:b/>
+          <w:bCs/>
           <w:lang w:val="es-ES"/>
         </w:rPr>
         <w:t xml:space="preserve"> &amp; Online </w:t>
@@ -715,6 +853,8 @@
       <w:proofErr w:type="spellStart"/>
       <w:r>
         <w:rPr>
+          <w:b/>
+          <w:bCs/>
           <w:lang w:val="es-ES"/>
         </w:rPr>
         <w:t>Backup</w:t>
@@ -736,6 +876,8 @@
       <w:proofErr w:type="spellStart"/>
       <w:r>
         <w:rPr>
+          <w:b/>
+          <w:bCs/>
           <w:lang w:val="es-ES"/>
         </w:rPr>
         <w:t>Contract</w:t>
@@ -743,6 +885,8 @@
       <w:proofErr w:type="spellEnd"/>
       <w:r>
         <w:rPr>
+          <w:b/>
+          <w:bCs/>
           <w:lang w:val="es-ES"/>
         </w:rPr>
         <w:t xml:space="preserve"> </w:t>
@@ -750,6 +894,8 @@
       <w:proofErr w:type="spellStart"/>
       <w:r>
         <w:rPr>
+          <w:b/>
+          <w:bCs/>
           <w:lang w:val="es-ES"/>
         </w:rPr>
         <w:t>Type</w:t>
@@ -771,6 +917,8 @@
       <w:proofErr w:type="spellStart"/>
       <w:r>
         <w:rPr>
+          <w:b/>
+          <w:bCs/>
           <w:lang w:val="es-ES"/>
         </w:rPr>
         <w:t>Payment</w:t>
@@ -778,6 +926,8 @@
       <w:proofErr w:type="spellEnd"/>
       <w:r>
         <w:rPr>
+          <w:b/>
+          <w:bCs/>
           <w:lang w:val="es-ES"/>
         </w:rPr>
         <w:t xml:space="preserve"> </w:t>
@@ -785,6 +935,8 @@
       <w:proofErr w:type="spellStart"/>
       <w:r>
         <w:rPr>
+          <w:b/>
+          <w:bCs/>
           <w:lang w:val="es-ES"/>
         </w:rPr>
         <w:t>Method</w:t>
@@ -806,6 +958,8 @@
       <w:proofErr w:type="spellStart"/>
       <w:r>
         <w:rPr>
+          <w:b/>
+          <w:bCs/>
           <w:lang w:val="es-ES"/>
         </w:rPr>
         <w:t>Monthly</w:t>
@@ -813,6 +967,8 @@
       <w:proofErr w:type="spellEnd"/>
       <w:r>
         <w:rPr>
+          <w:b/>
+          <w:bCs/>
           <w:lang w:val="es-ES"/>
         </w:rPr>
         <w:t xml:space="preserve"> </w:t>
@@ -820,6 +976,8 @@
       <w:proofErr w:type="spellStart"/>
       <w:r>
         <w:rPr>
+          <w:b/>
+          <w:bCs/>
           <w:lang w:val="es-ES"/>
         </w:rPr>
         <w:t>Charge</w:t>
@@ -841,6 +999,8 @@
       <w:proofErr w:type="gramStart"/>
       <w:r>
         <w:rPr>
+          <w:b/>
+          <w:bCs/>
           <w:lang w:val="es-ES"/>
         </w:rPr>
         <w:t>Total</w:t>
@@ -848,6 +1008,8 @@
       <w:proofErr w:type="gramEnd"/>
       <w:r>
         <w:rPr>
+          <w:b/>
+          <w:bCs/>
           <w:lang w:val="es-ES"/>
         </w:rPr>
         <w:t xml:space="preserve"> </w:t>
@@ -855,6 +1017,8 @@
       <w:proofErr w:type="spellStart"/>
       <w:r>
         <w:rPr>
+          <w:b/>
+          <w:bCs/>
           <w:lang w:val="es-ES"/>
         </w:rPr>
         <w:t>Charges</w:t>
@@ -862,9 +1026,17 @@
       <w:proofErr w:type="spellEnd"/>
       <w:r>
         <w:rPr>
-          <w:lang w:val="es-ES"/>
-        </w:rPr>
-        <w:t>: Cargos totales acumulados durante la suscripción.</w:t>
+          <w:b/>
+          <w:bCs/>
+          <w:lang w:val="es-ES"/>
+        </w:rPr>
+        <w:t>:</w:t>
+      </w:r>
+      <w:r>
+        <w:rPr>
+          <w:lang w:val="es-ES"/>
+        </w:rPr>
+        <w:t xml:space="preserve"> Cargos totales acumulados durante la suscripción.</w:t>
       </w:r>
     </w:p>
     <w:p>
@@ -876,6 +1048,8 @@
       <w:proofErr w:type="spellStart"/>
       <w:r>
         <w:rPr>
+          <w:b/>
+          <w:bCs/>
           <w:lang w:val="es-ES"/>
         </w:rPr>
         <w:t>Churn</w:t>
@@ -890,6 +1064,8 @@
       <w:proofErr w:type="spellStart"/>
       <w:r>
         <w:rPr>
+          <w:b/>
+          <w:bCs/>
           <w:lang w:val="es-ES"/>
         </w:rPr>
         <w:t>Category</w:t>
@@ -925,6 +1101,8 @@
       <w:proofErr w:type="spellStart"/>
       <w:r>
         <w:rPr>
+          <w:b/>
+          <w:bCs/>
           <w:lang w:val="es-ES"/>
         </w:rPr>
         <w:t>Churn</w:t>
@@ -934,7 +1112,21 @@
         <w:rPr>
           <w:lang w:val="es-ES"/>
         </w:rPr>
-        <w:t xml:space="preserve"> Reason: Razón específica por la que el cliente abandonó el servicio.</w:t>
+        <w:t xml:space="preserve"> </w:t>
+      </w:r>
+      <w:r>
+        <w:rPr>
+          <w:b/>
+          <w:bCs/>
+          <w:lang w:val="es-ES"/>
+        </w:rPr>
+        <w:t>Reason</w:t>
+      </w:r>
+      <w:r>
+        <w:rPr>
+          <w:lang w:val="es-ES"/>
+        </w:rPr>
+        <w:t>: Razón específica por la que el cliente abandonó el servicio.</w:t>
       </w:r>
     </w:p>
     <w:p>
@@ -946,6 +1138,8 @@
       <w:proofErr w:type="spellStart"/>
       <w:r>
         <w:rPr>
+          <w:b/>
+          <w:bCs/>
           <w:lang w:val="es-ES"/>
         </w:rPr>
         <w:t>Contact</w:t>
@@ -955,7 +1149,21 @@
         <w:rPr>
           <w:lang w:val="es-ES"/>
         </w:rPr>
-        <w:t xml:space="preserve"> Date: Fecha del último contacto con el cliente.</w:t>
+        <w:t xml:space="preserve"> </w:t>
+      </w:r>
+      <w:r>
+        <w:rPr>
+          <w:b/>
+          <w:bCs/>
+          <w:lang w:val="es-ES"/>
+        </w:rPr>
+        <w:t>Date</w:t>
+      </w:r>
+      <w:r>
+        <w:rPr>
+          <w:lang w:val="es-ES"/>
+        </w:rPr>
+        <w:t>: Fecha del último contacto con el cliente.</w:t>
       </w:r>
     </w:p>
     <w:p>
@@ -967,6 +1175,8 @@
       <w:proofErr w:type="spellStart"/>
       <w:r>
         <w:rPr>
+          <w:b/>
+          <w:bCs/>
           <w:lang w:val="es-ES"/>
         </w:rPr>
         <w:t>Last</w:t>
@@ -981,6 +1191,8 @@
       <w:proofErr w:type="spellStart"/>
       <w:r>
         <w:rPr>
+          <w:b/>
+          <w:bCs/>
           <w:lang w:val="es-ES"/>
         </w:rPr>
         <w:t>Transaction</w:t>
@@ -1002,6 +1214,8 @@
       <w:proofErr w:type="spellStart"/>
       <w:r>
         <w:rPr>
+          <w:b/>
+          <w:bCs/>
           <w:lang w:val="es-ES"/>
         </w:rPr>
         <w:t>Tenure</w:t>
@@ -1011,11 +1225,21 @@
         <w:rPr>
           <w:lang w:val="es-ES"/>
         </w:rPr>
-        <w:t xml:space="preserve"> (in </w:t>
+        <w:t xml:space="preserve"> </w:t>
+      </w:r>
+      <w:r>
+        <w:rPr>
+          <w:b/>
+          <w:bCs/>
+          <w:lang w:val="es-ES"/>
+        </w:rPr>
+        <w:t xml:space="preserve">(in </w:t>
       </w:r>
       <w:proofErr w:type="spellStart"/>
       <w:r>
         <w:rPr>
+          <w:b/>
+          <w:bCs/>
           <w:lang w:val="es-ES"/>
         </w:rPr>
         <w:t>months</w:t>
@@ -1023,9 +1247,17 @@
       <w:proofErr w:type="spellEnd"/>
       <w:r>
         <w:rPr>
-          <w:lang w:val="es-ES"/>
-        </w:rPr>
-        <w:t>): Tiempo total de suscripción del cliente.</w:t>
+          <w:b/>
+          <w:bCs/>
+          <w:lang w:val="es-ES"/>
+        </w:rPr>
+        <w:t>):</w:t>
+      </w:r>
+      <w:r>
+        <w:rPr>
+          <w:lang w:val="es-ES"/>
+        </w:rPr>
+        <w:t xml:space="preserve"> Tiempo total de suscripción del cliente.</w:t>
       </w:r>
     </w:p>
     <w:p>
@@ -1037,6 +1269,8 @@
       <w:proofErr w:type="spellStart"/>
       <w:r>
         <w:rPr>
+          <w:b/>
+          <w:bCs/>
           <w:lang w:val="es-ES"/>
         </w:rPr>
         <w:t>Customer</w:t>
@@ -1051,6 +1285,8 @@
       <w:proofErr w:type="spellStart"/>
       <w:r>
         <w:rPr>
+          <w:b/>
+          <w:bCs/>
           <w:lang w:val="es-ES"/>
         </w:rPr>
         <w:t>Segment</w:t>
@@ -1072,6 +1308,8 @@
       <w:proofErr w:type="spellStart"/>
       <w:r>
         <w:rPr>
+          <w:b/>
+          <w:bCs/>
           <w:lang w:val="es-ES"/>
         </w:rPr>
         <w:t>Average</w:t>
@@ -1086,6 +1324,8 @@
       <w:proofErr w:type="spellStart"/>
       <w:r>
         <w:rPr>
+          <w:b/>
+          <w:bCs/>
           <w:lang w:val="es-ES"/>
         </w:rPr>
         <w:t>Monthly</w:t>
@@ -1107,6 +1347,8 @@
       <w:proofErr w:type="spellStart"/>
       <w:r>
         <w:rPr>
+          <w:b/>
+          <w:bCs/>
           <w:lang w:val="es-ES"/>
         </w:rPr>
         <w:t>Number</w:t>
@@ -1114,6 +1356,8 @@
       <w:proofErr w:type="spellEnd"/>
       <w:r>
         <w:rPr>
+          <w:b/>
+          <w:bCs/>
           <w:lang w:val="es-ES"/>
         </w:rPr>
         <w:t xml:space="preserve"> </w:t>
@@ -1121,6 +1365,8 @@
       <w:proofErr w:type="spellStart"/>
       <w:r>
         <w:rPr>
+          <w:b/>
+          <w:bCs/>
           <w:lang w:val="es-ES"/>
         </w:rPr>
         <w:t>of</w:t>
@@ -1128,6 +1374,8 @@
       <w:proofErr w:type="spellEnd"/>
       <w:r>
         <w:rPr>
+          <w:b/>
+          <w:bCs/>
           <w:lang w:val="es-ES"/>
         </w:rPr>
         <w:t xml:space="preserve"> </w:t>
@@ -1135,6 +1383,8 @@
       <w:proofErr w:type="spellStart"/>
       <w:r>
         <w:rPr>
+          <w:b/>
+          <w:bCs/>
           <w:lang w:val="es-ES"/>
         </w:rPr>
         <w:t>Complaints</w:t>
@@ -1142,6 +1392,8 @@
       <w:proofErr w:type="spellEnd"/>
       <w:r>
         <w:rPr>
+          <w:b/>
+          <w:bCs/>
           <w:lang w:val="es-ES"/>
         </w:rPr>
         <w:t xml:space="preserve"> </w:t>
@@ -1149,6 +1401,8 @@
       <w:proofErr w:type="spellStart"/>
       <w:r>
         <w:rPr>
+          <w:b/>
+          <w:bCs/>
           <w:lang w:val="es-ES"/>
         </w:rPr>
         <w:t>or</w:t>
@@ -1156,6 +1410,8 @@
       <w:proofErr w:type="spellEnd"/>
       <w:r>
         <w:rPr>
+          <w:b/>
+          <w:bCs/>
           <w:lang w:val="es-ES"/>
         </w:rPr>
         <w:t xml:space="preserve"> </w:t>
@@ -1163,6 +1419,8 @@
       <w:proofErr w:type="spellStart"/>
       <w:r>
         <w:rPr>
+          <w:b/>
+          <w:bCs/>
           <w:lang w:val="es-ES"/>
         </w:rPr>
         <w:t>Support</w:t>
@@ -1184,6 +1442,8 @@
       <w:proofErr w:type="spellStart"/>
       <w:r>
         <w:rPr>
+          <w:b/>
+          <w:bCs/>
           <w:lang w:val="es-ES"/>
         </w:rPr>
         <w:t>Preferred</w:t>
@@ -1191,6 +1451,8 @@
       <w:proofErr w:type="spellEnd"/>
       <w:r>
         <w:rPr>
+          <w:b/>
+          <w:bCs/>
           <w:lang w:val="es-ES"/>
         </w:rPr>
         <w:t xml:space="preserve"> </w:t>
@@ -1198,6 +1460,8 @@
       <w:proofErr w:type="spellStart"/>
       <w:r>
         <w:rPr>
+          <w:b/>
+          <w:bCs/>
           <w:lang w:val="es-ES"/>
         </w:rPr>
         <w:t>Contact</w:t>
@@ -1205,6 +1469,8 @@
       <w:proofErr w:type="spellEnd"/>
       <w:r>
         <w:rPr>
+          <w:b/>
+          <w:bCs/>
           <w:lang w:val="es-ES"/>
         </w:rPr>
         <w:t xml:space="preserve"> </w:t>
@@ -1212,6 +1478,8 @@
       <w:proofErr w:type="spellStart"/>
       <w:r>
         <w:rPr>
+          <w:b/>
+          <w:bCs/>
           <w:lang w:val="es-ES"/>
         </w:rPr>
         <w:t>Method</w:t>
@@ -1233,6 +1501,8 @@
       <w:proofErr w:type="spellStart"/>
       <w:r>
         <w:rPr>
+          <w:b/>
+          <w:bCs/>
           <w:lang w:val="es-ES"/>
         </w:rPr>
         <w:t>Applied</w:t>
@@ -1247,6 +1517,8 @@
       <w:proofErr w:type="spellStart"/>
       <w:r>
         <w:rPr>
+          <w:b/>
+          <w:bCs/>
           <w:lang w:val="es-ES"/>
         </w:rPr>
         <w:t>Discount</w:t>
@@ -1267,9 +1539,17 @@
       </w:pPr>
       <w:r>
         <w:rPr>
-          <w:lang w:val="es-ES"/>
-        </w:rPr>
-        <w:t>Hobby: Pasatiempos del cliente.</w:t>
+          <w:b/>
+          <w:bCs/>
+          <w:lang w:val="es-ES"/>
+        </w:rPr>
+        <w:t>Hobby</w:t>
+      </w:r>
+      <w:r>
+        <w:rPr>
+          <w:lang w:val="es-ES"/>
+        </w:rPr>
+        <w:t>: Pasatiempos del cliente.</w:t>
       </w:r>
     </w:p>
     <w:p>
@@ -1280,6 +1560,8 @@
       </w:pPr>
       <w:r>
         <w:rPr>
+          <w:b/>
+          <w:bCs/>
           <w:lang w:val="es-ES"/>
         </w:rPr>
         <w:t xml:space="preserve">Favorite TV </w:t>
@@ -1287,6 +1569,8 @@
       <w:proofErr w:type="gramStart"/>
       <w:r>
         <w:rPr>
+          <w:b/>
+          <w:bCs/>
           <w:lang w:val="es-ES"/>
         </w:rPr>
         <w:t>Show</w:t>
@@ -1308,6 +1592,8 @@
       <w:proofErr w:type="spellStart"/>
       <w:r>
         <w:rPr>
+          <w:b/>
+          <w:bCs/>
           <w:lang w:val="es-ES"/>
         </w:rPr>
         <w:t>Internal</w:t>
@@ -1317,7 +1603,21 @@
         <w:rPr>
           <w:lang w:val="es-ES"/>
         </w:rPr>
-        <w:t xml:space="preserve"> Notes: Notas internas relacionadas con el cliente.</w:t>
+        <w:t xml:space="preserve"> </w:t>
+      </w:r>
+      <w:r>
+        <w:rPr>
+          <w:b/>
+          <w:bCs/>
+          <w:lang w:val="es-ES"/>
+        </w:rPr>
+        <w:t>Notes</w:t>
+      </w:r>
+      <w:r>
+        <w:rPr>
+          <w:lang w:val="es-ES"/>
+        </w:rPr>
+        <w:t>: Notas internas relacionadas con el cliente.</w:t>
       </w:r>
     </w:p>
     <w:p>
@@ -1331,7 +1631,7 @@
           <w:lang w:val="es-ES"/>
         </w:rPr>
         <w:pict w14:anchorId="7373C85D">
-          <v:rect id="_x0000_i1036" style="width:0;height:1.5pt" o:hralign="center" o:hrstd="t" o:hr="t" fillcolor="#a0a0a0" stroked="f"/>
+          <v:rect id="_x0000_i1025" style="width:0;height:1.5pt" o:hralign="center" o:hrstd="t" o:hr="t" fillcolor="#a0a0a0" stroked="f"/>
         </w:pict>
       </w:r>
     </w:p>
@@ -1343,9 +1643,17 @@
       </w:pPr>
       <w:r>
         <w:rPr>
-          <w:lang w:val="es-ES"/>
-        </w:rPr>
-        <w:t>COLUMNAS RELEVANTES PARA NUESTRO ANÁLISIS:</w:t>
+          <w:b/>
+          <w:bCs/>
+          <w:lang w:val="es-ES"/>
+        </w:rPr>
+        <w:t>COLUMNAS RELEVANTES PARA NUESTRO ANÁLISIS</w:t>
+      </w:r>
+      <w:r>
+        <w:rPr>
+          <w:lang w:val="es-ES"/>
+        </w:rPr>
+        <w:t>:</w:t>
       </w:r>
     </w:p>
     <w:p>
@@ -2934,6 +3242,7 @@
   <w:style w:type="character" w:default="1" w:styleId="Fuentedeprrafopredeter">
     <w:name w:val="Default Paragraph Font"/>
     <w:uiPriority w:val="1"/>
+    <w:semiHidden/>
     <w:unhideWhenUsed/>
   </w:style>
   <w:style w:type="table" w:default="1" w:styleId="Tablanormal">

</xml_diff>

<commit_message>
Actualización de recaps de las sesiones del proyecto de dashboard
</commit_message>
<xml_diff>
--- a/Documentos/Recap primera sesion.docx
+++ b/Documentos/Recap primera sesion.docx
@@ -6,7 +6,6 @@
       <w:pPr>
         <w:rPr>
           <w:b/>
-          <w:bCs/>
           <w:lang w:val="es-ES"/>
         </w:rPr>
       </w:pPr>
@@ -14,7 +13,6 @@
       <w:r>
         <w:rPr>
           <w:b/>
-          <w:bCs/>
           <w:lang w:val="es-ES"/>
         </w:rPr>
         <w:t>Recap</w:t>
@@ -23,7 +21,6 @@
       <w:r>
         <w:rPr>
           <w:b/>
-          <w:bCs/>
           <w:lang w:val="es-ES"/>
         </w:rPr>
         <w:t xml:space="preserve"> primera sesión: EDA inicial</w:t>
@@ -52,7 +49,7 @@
         <w:rPr>
           <w:lang w:val="es-ES"/>
         </w:rPr>
-        <w:t>En esta sesión de trabajo hemos cargado los datos y el sistema de carpetas en un repositorio de GitHub. Hemos duplicado el Excel con el conjunto de datos para poder trabajar las transformaciones que sean necesarias en la copia.</w:t>
+        <w:t>En esta sesión de trabajo se han cargado los datos y el sistema de carpetas en un repositorio de GitHub. Se ha duplicado el Excel con el conjunto de datos para poder trabajar las transformaciones necesarias en la copia.</w:t>
       </w:r>
     </w:p>
     <w:p>
@@ -64,7 +61,6 @@
       <w:r>
         <w:rPr>
           <w:b/>
-          <w:bCs/>
           <w:lang w:val="es-ES"/>
         </w:rPr>
         <w:t>DESCRIPCIÓN DE LAS COLUMNAS</w:t>
@@ -86,7 +82,6 @@
       <w:r>
         <w:rPr>
           <w:b/>
-          <w:bCs/>
           <w:lang w:val="es-ES"/>
         </w:rPr>
         <w:t>Customer</w:t>
@@ -95,7 +90,6 @@
       <w:r>
         <w:rPr>
           <w:b/>
-          <w:bCs/>
           <w:lang w:val="es-ES"/>
         </w:rPr>
         <w:t xml:space="preserve"> ID</w:t>
@@ -104,13 +98,7 @@
         <w:rPr>
           <w:lang w:val="es-ES"/>
         </w:rPr>
-        <w:t>: Identificador único de cada cliente.</w:t>
-      </w:r>
-      <w:r>
-        <w:rPr>
-          <w:lang w:val="es-ES"/>
-        </w:rPr>
-        <w:br/>
+        <w:t xml:space="preserve">: Identificador único de cada cliente. </w:t>
       </w:r>
       <w:r>
         <w:rPr>
@@ -123,7 +111,20 @@
         <w:rPr>
           <w:lang w:val="es-ES"/>
         </w:rPr>
-        <w:t xml:space="preserve"> Habría que comprobar si los valores son únicos.</w:t>
+        <w:t xml:space="preserve"> Es necesario comprobar si los valores son </w:t>
+      </w:r>
+      <w:r>
+        <w:rPr>
+          <w:rFonts w:ascii="Cambria" w:hAnsi="Cambria" w:cs="Cambria"/>
+          <w:lang w:val="es-ES"/>
+        </w:rPr>
+        <w:t>ú</w:t>
+      </w:r>
+      <w:r>
+        <w:rPr>
+          <w:lang w:val="es-ES"/>
+        </w:rPr>
+        <w:t>nicos.</w:t>
       </w:r>
     </w:p>
     <w:p>
@@ -132,100 +133,1051 @@
           <w:lang w:val="es-ES"/>
         </w:rPr>
       </w:pPr>
-      <w:proofErr w:type="spellStart"/>
       <w:r>
         <w:rPr>
           <w:b/>
-          <w:bCs/>
+          <w:lang w:val="es-ES"/>
+        </w:rPr>
+        <w:t>Churn Label</w:t>
+      </w:r>
+      <w:r>
+        <w:rPr>
+          <w:lang w:val="es-ES"/>
+        </w:rPr>
+        <w:t xml:space="preserve">: Etiqueta que indica si el cliente se fue (Yes) o no (No). </w:t>
+      </w:r>
+      <w:r>
+        <w:rPr>
+          <w:rFonts w:ascii="Segoe UI Emoji" w:hAnsi="Segoe UI Emoji" w:cs="Segoe UI Emoji"/>
+          <w:lang w:val="es-ES"/>
+        </w:rPr>
+        <w:t>✅</w:t>
+      </w:r>
+      <w:r>
+        <w:rPr>
+          <w:lang w:val="es-ES"/>
+        </w:rPr>
+        <w:t xml:space="preserve"> Estas dos columnas proporcionan la misma informaci</w:t>
+      </w:r>
+      <w:r>
+        <w:rPr>
+          <w:rFonts w:ascii="Cambria" w:hAnsi="Cambria" w:cs="Cambria"/>
+          <w:lang w:val="es-ES"/>
+        </w:rPr>
+        <w:t>ó</w:t>
+      </w:r>
+      <w:r>
+        <w:rPr>
+          <w:lang w:val="es-ES"/>
+        </w:rPr>
+        <w:t>n; sin embargo, en Churn Label los valores son Yes/No y en Churned son 0/1. Es preciso verificar que sean iguales y eliminar una de ellas.</w:t>
+      </w:r>
+    </w:p>
+    <w:p>
+      <w:pPr>
+        <w:rPr>
+          <w:lang w:val="es-ES"/>
+        </w:rPr>
+      </w:pPr>
+      <w:r>
+        <w:rPr>
+          <w:b/>
+          <w:lang w:val="es-ES"/>
+        </w:rPr>
+        <w:t>Churned</w:t>
+      </w:r>
+      <w:r>
+        <w:rPr>
+          <w:lang w:val="es-ES"/>
+        </w:rPr>
+        <w:t>: Variable binaria (0 o 1) que indica si el cliente abandonó el servicio (1) o se mantuvo (0).</w:t>
+      </w:r>
+    </w:p>
+    <w:p>
+      <w:pPr>
+        <w:rPr>
+          <w:lang w:val="es-ES"/>
+        </w:rPr>
+      </w:pPr>
+      <w:r>
+        <w:rPr>
+          <w:b/>
+          <w:lang w:val="es-ES"/>
+        </w:rPr>
+        <w:t>Account Length (in months</w:t>
+      </w:r>
+      <w:r>
+        <w:rPr>
+          <w:lang w:val="es-ES"/>
+        </w:rPr>
+        <w:t xml:space="preserve">): Tiempo que el cliente ha estado suscrito al servicio, en meses. </w:t>
+      </w:r>
+      <w:r>
+        <w:rPr>
+          <w:rFonts w:ascii="Segoe UI Emoji" w:hAnsi="Segoe UI Emoji" w:cs="Segoe UI Emoji"/>
+          <w:lang w:val="es-ES"/>
+        </w:rPr>
+        <w:t>✅</w:t>
+      </w:r>
+      <w:r>
+        <w:rPr>
+          <w:lang w:val="es-ES"/>
+        </w:rPr>
+        <w:t xml:space="preserve"> Se debe comprobar la diferencia entre esta columna y Tenure (in months).</w:t>
+      </w:r>
+    </w:p>
+    <w:p>
+      <w:pPr>
+        <w:rPr>
+          <w:lang w:val="es-ES"/>
+        </w:rPr>
+      </w:pPr>
+      <w:r>
+        <w:rPr>
+          <w:b/>
+          <w:lang w:val="es-ES"/>
+        </w:rPr>
+        <w:t>Customer Service Calls</w:t>
+      </w:r>
+      <w:r>
+        <w:rPr>
+          <w:lang w:val="es-ES"/>
+        </w:rPr>
+        <w:t>: Número de llamadas realizadas al servicio de atención al cliente.</w:t>
+      </w:r>
+    </w:p>
+    <w:p>
+      <w:pPr>
+        <w:rPr>
+          <w:lang w:val="es-ES"/>
+        </w:rPr>
+      </w:pPr>
+      <w:r>
+        <w:rPr>
+          <w:b/>
+          <w:lang w:val="es-ES"/>
+        </w:rPr>
+        <w:t>Avg Monthly GB Download</w:t>
+      </w:r>
+      <w:r>
+        <w:rPr>
+          <w:lang w:val="es-ES"/>
+        </w:rPr>
+        <w:t>: Promedio mensual de datos descargados por el cliente en GB.</w:t>
+      </w:r>
+    </w:p>
+    <w:p>
+      <w:pPr>
+        <w:rPr>
+          <w:lang w:val="es-ES"/>
+        </w:rPr>
+      </w:pPr>
+      <w:r>
+        <w:rPr>
+          <w:b/>
+          <w:lang w:val="es-ES"/>
+        </w:rPr>
+        <w:t>Unlimited Data Plan</w:t>
+      </w:r>
+      <w:r>
+        <w:rPr>
+          <w:lang w:val="es-ES"/>
+        </w:rPr>
+        <w:t>: Indica si el cliente tiene un plan de datos ilimitado (1: Sí, 0: No).</w:t>
+      </w:r>
+    </w:p>
+    <w:p>
+      <w:pPr>
+        <w:rPr>
+          <w:lang w:val="es-ES"/>
+        </w:rPr>
+      </w:pPr>
+      <w:r>
+        <w:rPr>
+          <w:b/>
+          <w:lang w:val="es-ES"/>
+        </w:rPr>
+        <w:t>Extra Data Charges</w:t>
+      </w:r>
+      <w:r>
+        <w:rPr>
+          <w:lang w:val="es-ES"/>
+        </w:rPr>
+        <w:t>: Cargos adicionales por uso de datos más allá del límite del plan.</w:t>
+      </w:r>
+    </w:p>
+    <w:p>
+      <w:pPr>
+        <w:rPr>
+          <w:lang w:val="es-ES"/>
+        </w:rPr>
+      </w:pPr>
+      <w:r>
+        <w:rPr>
+          <w:b/>
+          <w:lang w:val="es-ES"/>
+        </w:rPr>
+        <w:t>State</w:t>
+      </w:r>
+      <w:r>
+        <w:rPr>
+          <w:lang w:val="es-ES"/>
+        </w:rPr>
+        <w:t>: Estado de residencia del cliente.</w:t>
+      </w:r>
+    </w:p>
+    <w:p>
+      <w:pPr>
+        <w:rPr>
+          <w:lang w:val="es-ES"/>
+        </w:rPr>
+      </w:pPr>
+      <w:r>
+        <w:rPr>
+          <w:b/>
+          <w:lang w:val="es-ES"/>
+        </w:rPr>
+        <w:t>Phone Number</w:t>
+      </w:r>
+      <w:r>
+        <w:rPr>
+          <w:lang w:val="es-ES"/>
+        </w:rPr>
+        <w:t>: Número de teléfono del cliente.</w:t>
+      </w:r>
+    </w:p>
+    <w:p>
+      <w:pPr>
+        <w:rPr>
+          <w:lang w:val="es-ES"/>
+        </w:rPr>
+      </w:pPr>
+      <w:r>
+        <w:rPr>
+          <w:b/>
+          <w:lang w:val="es-ES"/>
+        </w:rPr>
+        <w:t>Gender</w:t>
+      </w:r>
+      <w:r>
+        <w:rPr>
+          <w:lang w:val="es-ES"/>
+        </w:rPr>
+        <w:t>: Género del cliente.</w:t>
+      </w:r>
+    </w:p>
+    <w:p>
+      <w:pPr>
+        <w:rPr>
+          <w:lang w:val="es-ES"/>
+        </w:rPr>
+      </w:pPr>
+      <w:r>
+        <w:rPr>
+          <w:b/>
+          <w:lang w:val="es-ES"/>
+        </w:rPr>
+        <w:t>Age</w:t>
+      </w:r>
+      <w:r>
+        <w:rPr>
+          <w:lang w:val="es-ES"/>
+        </w:rPr>
+        <w:t>: Edad del cliente.</w:t>
+      </w:r>
+    </w:p>
+    <w:p>
+      <w:pPr>
+        <w:rPr>
+          <w:lang w:val="es-ES"/>
+        </w:rPr>
+      </w:pPr>
+      <w:r>
+        <w:rPr>
+          <w:b/>
+          <w:lang w:val="es-ES"/>
+        </w:rPr>
+        <w:t>Under 30</w:t>
+      </w:r>
+      <w:r>
+        <w:rPr>
+          <w:lang w:val="es-ES"/>
+        </w:rPr>
+        <w:t>: Indica si el cliente es menor de 30 años (1: Sí, 0: No).</w:t>
+      </w:r>
+    </w:p>
+    <w:p>
+      <w:pPr>
+        <w:rPr>
+          <w:lang w:val="es-ES"/>
+        </w:rPr>
+      </w:pPr>
+      <w:r>
+        <w:rPr>
+          <w:b/>
+          <w:lang w:val="es-ES"/>
+        </w:rPr>
+        <w:t>Senior</w:t>
+      </w:r>
+      <w:r>
+        <w:rPr>
+          <w:lang w:val="es-ES"/>
+        </w:rPr>
+        <w:t>: Indica si el cliente es mayor de 65 años (1: Sí, 0: No).</w:t>
+      </w:r>
+    </w:p>
+    <w:p>
+      <w:pPr>
+        <w:rPr>
+          <w:lang w:val="es-ES"/>
+        </w:rPr>
+      </w:pPr>
+      <w:r>
+        <w:rPr>
+          <w:b/>
+          <w:lang w:val="es-ES"/>
+        </w:rPr>
+        <w:t>Group</w:t>
+      </w:r>
+      <w:r>
+        <w:rPr>
+          <w:lang w:val="es-ES"/>
+        </w:rPr>
+        <w:t>: Indica si el cliente tiene contratado un plan familiar.</w:t>
+      </w:r>
+    </w:p>
+    <w:p>
+      <w:pPr>
+        <w:rPr>
+          <w:lang w:val="es-ES"/>
+        </w:rPr>
+      </w:pPr>
+      <w:r>
+        <w:rPr>
+          <w:b/>
+          <w:lang w:val="es-ES"/>
+        </w:rPr>
+        <w:t>Number of Customers in Group</w:t>
+      </w:r>
+      <w:r>
+        <w:rPr>
+          <w:lang w:val="es-ES"/>
+        </w:rPr>
+        <w:t>: Número de clientes que pertenecen al mismo plan familiar.</w:t>
+      </w:r>
+    </w:p>
+    <w:p>
+      <w:pPr>
+        <w:rPr>
+          <w:lang w:val="es-ES"/>
+        </w:rPr>
+      </w:pPr>
+      <w:r>
+        <w:rPr>
+          <w:b/>
+          <w:lang w:val="es-ES"/>
+        </w:rPr>
+        <w:lastRenderedPageBreak/>
+        <w:t>Device Protection &amp; Online Backup</w:t>
+      </w:r>
+      <w:r>
+        <w:rPr>
+          <w:lang w:val="es-ES"/>
+        </w:rPr>
+        <w:t>: Indica si el cliente tiene protección de dispositivo y respaldo en línea.</w:t>
+      </w:r>
+    </w:p>
+    <w:p>
+      <w:pPr>
+        <w:rPr>
+          <w:lang w:val="es-ES"/>
+        </w:rPr>
+      </w:pPr>
+      <w:r>
+        <w:rPr>
+          <w:b/>
+          <w:lang w:val="es-ES"/>
+        </w:rPr>
+        <w:t>Contract Type</w:t>
+      </w:r>
+      <w:r>
+        <w:rPr>
+          <w:lang w:val="es-ES"/>
+        </w:rPr>
+        <w:t>: Tipo de contrato (mensual, anual, etc.).</w:t>
+      </w:r>
+    </w:p>
+    <w:p>
+      <w:pPr>
+        <w:rPr>
+          <w:lang w:val="es-ES"/>
+        </w:rPr>
+      </w:pPr>
+      <w:r>
+        <w:rPr>
+          <w:b/>
+          <w:lang w:val="es-ES"/>
+        </w:rPr>
+        <w:t>Payment Method</w:t>
+      </w:r>
+      <w:r>
+        <w:rPr>
+          <w:lang w:val="es-ES"/>
+        </w:rPr>
+        <w:t>: Método de pago utilizado por el cliente.</w:t>
+      </w:r>
+    </w:p>
+    <w:p>
+      <w:pPr>
+        <w:rPr>
+          <w:lang w:val="es-ES"/>
+        </w:rPr>
+      </w:pPr>
+      <w:r>
+        <w:rPr>
+          <w:b/>
+          <w:lang w:val="es-ES"/>
+        </w:rPr>
+        <w:t>Monthly Charge</w:t>
+      </w:r>
+      <w:r>
+        <w:rPr>
+          <w:lang w:val="es-ES"/>
+        </w:rPr>
+        <w:t>: Cargo mensual que el cliente paga por el servicio.</w:t>
+      </w:r>
+    </w:p>
+    <w:p>
+      <w:pPr>
+        <w:rPr>
+          <w:lang w:val="es-ES"/>
+        </w:rPr>
+      </w:pPr>
+      <w:r>
+        <w:rPr>
+          <w:b/>
+          <w:lang w:val="es-ES"/>
+        </w:rPr>
+        <w:t>Total Charges:</w:t>
+      </w:r>
+      <w:r>
+        <w:rPr>
+          <w:lang w:val="es-ES"/>
+        </w:rPr>
+        <w:t xml:space="preserve"> Cargos totales acumulados durante la suscripción.</w:t>
+      </w:r>
+    </w:p>
+    <w:p>
+      <w:pPr>
+        <w:rPr>
+          <w:lang w:val="es-ES"/>
+        </w:rPr>
+      </w:pPr>
+      <w:r>
+        <w:rPr>
+          <w:b/>
           <w:lang w:val="es-ES"/>
         </w:rPr>
         <w:t>Churn</w:t>
       </w:r>
-      <w:proofErr w:type="spellEnd"/>
       <w:r>
         <w:rPr>
+          <w:lang w:val="es-ES"/>
+        </w:rPr>
+        <w:t xml:space="preserve"> </w:t>
+      </w:r>
+      <w:r>
+        <w:rPr>
           <w:b/>
-          <w:bCs/>
-          <w:lang w:val="es-ES"/>
-        </w:rPr>
+          <w:lang w:val="es-ES"/>
+        </w:rPr>
+        <w:t>Category</w:t>
+      </w:r>
+      <w:r>
+        <w:rPr>
+          <w:lang w:val="es-ES"/>
+        </w:rPr>
+        <w:t>: Categoría que indica el motivo de la deserción (churn).</w:t>
+      </w:r>
+    </w:p>
+    <w:p>
+      <w:pPr>
+        <w:rPr>
+          <w:lang w:val="es-ES"/>
+        </w:rPr>
+      </w:pPr>
+      <w:r>
+        <w:rPr>
+          <w:b/>
+          <w:lang w:val="es-ES"/>
+        </w:rPr>
+        <w:t>Churn</w:t>
+      </w:r>
+      <w:r>
+        <w:rPr>
+          <w:lang w:val="es-ES"/>
+        </w:rPr>
+        <w:t xml:space="preserve"> </w:t>
+      </w:r>
+      <w:r>
+        <w:rPr>
+          <w:b/>
+          <w:lang w:val="es-ES"/>
+        </w:rPr>
+        <w:t>Reason</w:t>
+      </w:r>
+      <w:r>
+        <w:rPr>
+          <w:lang w:val="es-ES"/>
+        </w:rPr>
+        <w:t>: Razón específica por la que el cliente abandonó el servicio.</w:t>
+      </w:r>
+    </w:p>
+    <w:p>
+      <w:pPr>
+        <w:rPr>
+          <w:lang w:val="es-ES"/>
+        </w:rPr>
+      </w:pPr>
+      <w:r>
+        <w:rPr>
+          <w:b/>
+          <w:lang w:val="es-ES"/>
+        </w:rPr>
+        <w:t>Contact</w:t>
+      </w:r>
+      <w:r>
+        <w:rPr>
+          <w:lang w:val="es-ES"/>
+        </w:rPr>
+        <w:t xml:space="preserve"> </w:t>
+      </w:r>
+      <w:r>
+        <w:rPr>
+          <w:b/>
+          <w:lang w:val="es-ES"/>
+        </w:rPr>
+        <w:t>Date</w:t>
+      </w:r>
+      <w:r>
+        <w:rPr>
+          <w:lang w:val="es-ES"/>
+        </w:rPr>
+        <w:t>: Fecha del último contacto con el cliente.</w:t>
+      </w:r>
+    </w:p>
+    <w:p>
+      <w:pPr>
+        <w:rPr>
+          <w:lang w:val="es-ES"/>
+        </w:rPr>
+      </w:pPr>
+      <w:r>
+        <w:rPr>
+          <w:b/>
+          <w:lang w:val="es-ES"/>
+        </w:rPr>
+        <w:t>Last</w:t>
+      </w:r>
+      <w:r>
+        <w:rPr>
+          <w:lang w:val="es-ES"/>
+        </w:rPr>
+        <w:t xml:space="preserve"> </w:t>
+      </w:r>
+      <w:r>
+        <w:rPr>
+          <w:b/>
+          <w:lang w:val="es-ES"/>
+        </w:rPr>
+        <w:t>Transaction</w:t>
+      </w:r>
+      <w:r>
+        <w:rPr>
+          <w:lang w:val="es-ES"/>
+        </w:rPr>
+        <w:t xml:space="preserve"> Date: Fecha de la última transacción realizada por el cliente.</w:t>
+      </w:r>
+    </w:p>
+    <w:p>
+      <w:pPr>
+        <w:rPr>
+          <w:lang w:val="es-ES"/>
+        </w:rPr>
+      </w:pPr>
+      <w:r>
+        <w:rPr>
+          <w:b/>
+          <w:lang w:val="es-ES"/>
+        </w:rPr>
+        <w:t>Tenure</w:t>
+      </w:r>
+      <w:r>
+        <w:rPr>
+          <w:lang w:val="es-ES"/>
+        </w:rPr>
+        <w:t xml:space="preserve"> </w:t>
+      </w:r>
+      <w:r>
+        <w:rPr>
+          <w:b/>
+          <w:lang w:val="es-ES"/>
+        </w:rPr>
+        <w:t>(in months):</w:t>
+      </w:r>
+      <w:r>
+        <w:rPr>
+          <w:lang w:val="es-ES"/>
+        </w:rPr>
+        <w:t xml:space="preserve"> Tiempo total de suscripción del cliente.</w:t>
+      </w:r>
+    </w:p>
+    <w:p>
+      <w:pPr>
+        <w:rPr>
+          <w:lang w:val="es-ES"/>
+        </w:rPr>
+      </w:pPr>
+      <w:r>
+        <w:rPr>
+          <w:b/>
+          <w:lang w:val="es-ES"/>
+        </w:rPr>
+        <w:t>Customer</w:t>
+      </w:r>
+      <w:r>
+        <w:rPr>
+          <w:lang w:val="es-ES"/>
+        </w:rPr>
+        <w:t xml:space="preserve"> </w:t>
+      </w:r>
+      <w:r>
+        <w:rPr>
+          <w:b/>
+          <w:lang w:val="es-ES"/>
+        </w:rPr>
+        <w:t>Segment</w:t>
+      </w:r>
+      <w:r>
+        <w:rPr>
+          <w:lang w:val="es-ES"/>
+        </w:rPr>
+        <w:t>: Clasificación del cliente según su nivel de uso o importancia (Alto, Medio, Bajo).</w:t>
+      </w:r>
+    </w:p>
+    <w:p>
+      <w:pPr>
+        <w:rPr>
+          <w:lang w:val="es-ES"/>
+        </w:rPr>
+      </w:pPr>
+      <w:r>
+        <w:rPr>
+          <w:b/>
+          <w:lang w:val="es-ES"/>
+        </w:rPr>
+        <w:t>Average</w:t>
+      </w:r>
+      <w:r>
+        <w:rPr>
+          <w:lang w:val="es-ES"/>
+        </w:rPr>
+        <w:t xml:space="preserve"> </w:t>
+      </w:r>
+      <w:r>
+        <w:rPr>
+          <w:b/>
+          <w:lang w:val="es-ES"/>
+        </w:rPr>
+        <w:t>Monthly</w:t>
+      </w:r>
+      <w:r>
+        <w:rPr>
+          <w:lang w:val="es-ES"/>
+        </w:rPr>
+        <w:t xml:space="preserve"> Expenses: Gasto promedio mensual del cliente.</w:t>
+      </w:r>
+    </w:p>
+    <w:p>
+      <w:pPr>
+        <w:rPr>
+          <w:lang w:val="es-ES"/>
+        </w:rPr>
+      </w:pPr>
+      <w:r>
+        <w:rPr>
+          <w:b/>
+          <w:lang w:val="es-ES"/>
+        </w:rPr>
+        <w:t>Number of Complaints or Support</w:t>
+      </w:r>
+      <w:r>
+        <w:rPr>
+          <w:lang w:val="es-ES"/>
+        </w:rPr>
+        <w:t>: Número de quejas o interacciones con el servicio de soporte.</w:t>
+      </w:r>
+    </w:p>
+    <w:p>
+      <w:pPr>
+        <w:rPr>
+          <w:lang w:val="es-ES"/>
+        </w:rPr>
+      </w:pPr>
+      <w:r>
+        <w:rPr>
+          <w:b/>
+          <w:lang w:val="es-ES"/>
+        </w:rPr>
+        <w:t>Preferred Contact Method</w:t>
+      </w:r>
+      <w:r>
+        <w:rPr>
+          <w:lang w:val="es-ES"/>
+        </w:rPr>
+        <w:t>: Método preferido por el cliente para ser contactado (email, teléfono, etc.).</w:t>
+      </w:r>
+    </w:p>
+    <w:p>
+      <w:pPr>
+        <w:rPr>
+          <w:lang w:val="es-ES"/>
+        </w:rPr>
+      </w:pPr>
+      <w:r>
+        <w:rPr>
+          <w:b/>
+          <w:lang w:val="es-ES"/>
+        </w:rPr>
+        <w:t>Applied</w:t>
+      </w:r>
+      <w:r>
+        <w:rPr>
+          <w:lang w:val="es-ES"/>
+        </w:rPr>
+        <w:t xml:space="preserve"> </w:t>
+      </w:r>
+      <w:r>
+        <w:rPr>
+          <w:b/>
+          <w:lang w:val="es-ES"/>
+        </w:rPr>
+        <w:t>Discount</w:t>
+      </w:r>
+      <w:r>
+        <w:rPr>
+          <w:lang w:val="es-ES"/>
+        </w:rPr>
+        <w:t>: Indica si se ha aplicado algún descuento al cliente.</w:t>
+      </w:r>
+    </w:p>
+    <w:p>
+      <w:pPr>
+        <w:rPr>
+          <w:lang w:val="es-ES"/>
+        </w:rPr>
+      </w:pPr>
+      <w:r>
+        <w:rPr>
+          <w:b/>
+          <w:lang w:val="es-ES"/>
+        </w:rPr>
+        <w:t>Hobby</w:t>
+      </w:r>
+      <w:r>
+        <w:rPr>
+          <w:lang w:val="es-ES"/>
+        </w:rPr>
+        <w:t>: Pasatiempos del cliente.</w:t>
+      </w:r>
+    </w:p>
+    <w:p>
+      <w:pPr>
+        <w:rPr>
+          <w:lang w:val="es-ES"/>
+        </w:rPr>
+      </w:pPr>
+      <w:r>
+        <w:rPr>
+          <w:b/>
+          <w:lang w:val="es-ES"/>
+        </w:rPr>
+        <w:t>Favorite TV Show</w:t>
+      </w:r>
+      <w:r>
+        <w:rPr>
+          <w:lang w:val="es-ES"/>
+        </w:rPr>
+        <w:t>: Programa de televisión favorito del cliente.</w:t>
+      </w:r>
+    </w:p>
+    <w:p>
+      <w:pPr>
+        <w:rPr>
+          <w:lang w:val="es-ES"/>
+        </w:rPr>
+      </w:pPr>
+      <w:r>
+        <w:rPr>
+          <w:b/>
+          <w:lang w:val="es-ES"/>
+        </w:rPr>
+        <w:t>Internal</w:t>
+      </w:r>
+      <w:r>
+        <w:rPr>
+          <w:lang w:val="es-ES"/>
+        </w:rPr>
+        <w:t xml:space="preserve"> </w:t>
+      </w:r>
+      <w:r>
+        <w:rPr>
+          <w:b/>
+          <w:lang w:val="es-ES"/>
+        </w:rPr>
+        <w:t>Notes</w:t>
+      </w:r>
+      <w:r>
+        <w:rPr>
+          <w:lang w:val="es-ES"/>
+        </w:rPr>
+        <w:t>: Notas internas relacionadas con el cliente.</w:t>
+      </w:r>
+    </w:p>
+    <w:p>
+      <w:pPr>
+        <w:rPr>
+          <w:lang w:val="es-ES"/>
+        </w:rPr>
+      </w:pPr>
+      <w:r>
+        <w:rPr>
+          <w:b/>
+          <w:lang w:val="es-ES"/>
+        </w:rPr>
+        <w:t>COLUMNAS RELEVANTES PARA NUESTRO ANÁLISIS</w:t>
+      </w:r>
+      <w:r>
+        <w:rPr>
+          <w:lang w:val="es-ES"/>
+        </w:rPr>
+        <w:t>:</w:t>
+      </w:r>
+    </w:p>
+    <w:p>
+      <w:pPr>
+        <w:rPr>
+          <w:lang w:val="es-ES"/>
+        </w:rPr>
+      </w:pPr>
+      <w:r>
+        <w:rPr>
+          <w:rFonts w:ascii="Segoe UI Emoji" w:hAnsi="Segoe UI Emoji" w:cs="Segoe UI Emoji"/>
+          <w:lang w:val="es-ES"/>
+        </w:rPr>
+        <w:t>✅</w:t>
+      </w:r>
+      <w:r>
+        <w:rPr>
+          <w:lang w:val="es-ES"/>
+        </w:rPr>
+        <w:t xml:space="preserve"> Churn label.</w:t>
+      </w:r>
+    </w:p>
+    <w:p>
+      <w:pPr>
+        <w:rPr>
+          <w:lang w:val="es-ES"/>
+        </w:rPr>
+      </w:pPr>
+      <w:r>
+        <w:rPr>
+          <w:rFonts w:ascii="Segoe UI Emoji" w:hAnsi="Segoe UI Emoji" w:cs="Segoe UI Emoji"/>
+          <w:lang w:val="es-ES"/>
+        </w:rPr>
+        <w:t>✅</w:t>
+      </w:r>
+      <w:r>
+        <w:rPr>
+          <w:lang w:val="es-ES"/>
+        </w:rPr>
+        <w:t xml:space="preserve"> Duración de la cuenta.</w:t>
+      </w:r>
+    </w:p>
+    <w:p>
+      <w:pPr>
+        <w:rPr>
+          <w:lang w:val="es-ES"/>
+        </w:rPr>
+      </w:pPr>
+      <w:r>
+        <w:rPr>
+          <w:rFonts w:ascii="Segoe UI Emoji" w:hAnsi="Segoe UI Emoji" w:cs="Segoe UI Emoji"/>
+          <w:lang w:val="es-ES"/>
+        </w:rPr>
+        <w:t>✅</w:t>
+      </w:r>
+      <w:r>
+        <w:rPr>
+          <w:lang w:val="es-ES"/>
+        </w:rPr>
+        <w:t xml:space="preserve"> Frecuencia de llamadas a atención al cliente.</w:t>
+      </w:r>
+    </w:p>
+    <w:p>
+      <w:pPr>
+        <w:rPr>
+          <w:lang w:val="es-ES"/>
+        </w:rPr>
+      </w:pPr>
+      <w:r>
+        <w:rPr>
+          <w:rFonts w:ascii="Segoe UI Emoji" w:hAnsi="Segoe UI Emoji" w:cs="Segoe UI Emoji"/>
+          <w:lang w:val="es-ES"/>
+        </w:rPr>
+        <w:t>✅</w:t>
+      </w:r>
+      <w:r>
+        <w:rPr>
+          <w:lang w:val="es-ES"/>
+        </w:rPr>
+        <w:t xml:space="preserve"> Número de quejas o soporte.</w:t>
+      </w:r>
+    </w:p>
+    <w:p>
+      <w:pPr>
+        <w:rPr>
+          <w:lang w:val="es-ES"/>
+        </w:rPr>
+      </w:pPr>
+      <w:r>
+        <w:rPr>
+          <w:rFonts w:ascii="Segoe UI Emoji" w:hAnsi="Segoe UI Emoji" w:cs="Segoe UI Emoji"/>
+          <w:lang w:val="es-ES"/>
+        </w:rPr>
+        <w:lastRenderedPageBreak/>
+        <w:t>✅</w:t>
+      </w:r>
+      <w:r>
+        <w:rPr>
+          <w:lang w:val="es-ES"/>
+        </w:rPr>
+        <w:t xml:space="preserve"> Método de pago utilizado.</w:t>
+      </w:r>
+    </w:p>
+    <w:p>
+      <w:pPr>
+        <w:rPr>
+          <w:lang w:val="es-ES"/>
+        </w:rPr>
+      </w:pPr>
+      <w:r>
+        <w:rPr>
+          <w:rFonts w:ascii="Segoe UI Emoji" w:hAnsi="Segoe UI Emoji" w:cs="Segoe UI Emoji"/>
+          <w:lang w:val="es-ES"/>
+        </w:rPr>
+        <w:t>✅</w:t>
+      </w:r>
+      <w:r>
+        <w:rPr>
+          <w:lang w:val="es-ES"/>
+        </w:rPr>
+        <w:t xml:space="preserve"> Tipo de contrato.</w:t>
+      </w:r>
+    </w:p>
+    <w:p>
+      <w:pPr>
+        <w:rPr>
+          <w:lang w:val="es-ES"/>
+        </w:rPr>
+      </w:pPr>
+      <w:r>
+        <w:rPr>
+          <w:rFonts w:ascii="Segoe UI Emoji" w:hAnsi="Segoe UI Emoji" w:cs="Segoe UI Emoji"/>
+          <w:lang w:val="es-ES"/>
+        </w:rPr>
+        <w:t>✅</w:t>
+      </w:r>
+      <w:r>
+        <w:rPr>
+          <w:lang w:val="es-ES"/>
+        </w:rPr>
+        <w:t xml:space="preserve"> Segmento de cliente y su relación con el abandono.</w:t>
+      </w:r>
+    </w:p>
+    <w:p>
+      <w:pPr>
+        <w:rPr>
+          <w:lang w:val="es-ES"/>
+        </w:rPr>
+      </w:pPr>
+      <w:r>
+        <w:rPr>
+          <w:rFonts w:ascii="Segoe UI Emoji" w:hAnsi="Segoe UI Emoji" w:cs="Segoe UI Emoji"/>
+          <w:lang w:val="es-ES"/>
+        </w:rPr>
+        <w:t>✅</w:t>
+      </w:r>
+      <w:r>
+        <w:rPr>
+          <w:lang w:val="es-ES"/>
+        </w:rPr>
+        <w:t xml:space="preserve"> Cargos adicionales por datos.</w:t>
+      </w:r>
+    </w:p>
+    <w:p>
+      <w:pPr>
+        <w:rPr>
+          <w:lang w:val="es-ES"/>
+        </w:rPr>
+      </w:pPr>
+      <w:r>
+        <w:rPr>
+          <w:rFonts w:ascii="Segoe UI Emoji" w:hAnsi="Segoe UI Emoji" w:cs="Segoe UI Emoji"/>
+          <w:lang w:val="es-ES"/>
+        </w:rPr>
+        <w:t>✅</w:t>
+      </w:r>
+      <w:r>
+        <w:rPr>
+          <w:lang w:val="es-ES"/>
+        </w:rPr>
+        <w:t xml:space="preserve"> Descuentos aplicados.</w:t>
+      </w:r>
+    </w:p>
+    <w:p>
+      <w:r>
+        <w:rPr>
+          <w:rFonts w:ascii="Segoe UI Emoji" w:hAnsi="Segoe UI Emoji" w:cs="Segoe UI Emoji"/>
+        </w:rPr>
+        <w:t>✅</w:t>
+      </w:r>
+      <w:r>
         <w:t xml:space="preserve"> </w:t>
       </w:r>
       <w:proofErr w:type="spellStart"/>
       <w:r>
-        <w:rPr>
-          <w:b/>
-          <w:bCs/>
-          <w:lang w:val="es-ES"/>
-        </w:rPr>
-        <w:t>Label</w:t>
+        <w:t>Promedio</w:t>
       </w:r>
       <w:proofErr w:type="spellEnd"/>
       <w:r>
-        <w:rPr>
-          <w:lang w:val="es-ES"/>
-        </w:rPr>
-        <w:t>: Etiqueta que indica si el cliente se fue (Yes) o no (No).</w:t>
-      </w:r>
-      <w:r>
-        <w:rPr>
-          <w:lang w:val="es-ES"/>
-        </w:rPr>
-        <w:br/>
-      </w:r>
-      <w:r>
-        <w:rPr>
-          <w:rFonts w:ascii="Segoe UI Emoji" w:hAnsi="Segoe UI Emoji" w:cs="Segoe UI Emoji"/>
-          <w:lang w:val="es-ES"/>
-        </w:rPr>
-        <w:t>✅</w:t>
-      </w:r>
-      <w:r>
-        <w:rPr>
-          <w:lang w:val="es-ES"/>
-        </w:rPr>
-        <w:t xml:space="preserve"> Estas dos columnas nos dan la misma información, la diferencia es que en </w:t>
-      </w:r>
-      <w:proofErr w:type="spellStart"/>
-      <w:r>
-        <w:rPr>
-          <w:lang w:val="es-ES"/>
-        </w:rPr>
-        <w:t>Churn</w:t>
-      </w:r>
-      <w:proofErr w:type="spellEnd"/>
-      <w:r>
-        <w:rPr>
-          <w:lang w:val="es-ES"/>
-        </w:rPr>
         <w:t xml:space="preserve"> </w:t>
       </w:r>
       <w:proofErr w:type="spellStart"/>
       <w:r>
-        <w:rPr>
-          <w:lang w:val="es-ES"/>
-        </w:rPr>
-        <w:t>Label</w:t>
+        <w:t>mensual</w:t>
       </w:r>
       <w:proofErr w:type="spellEnd"/>
       <w:r>
-        <w:rPr>
-          <w:lang w:val="es-ES"/>
-        </w:rPr>
-        <w:t xml:space="preserve"> los valores son Yes/No y </w:t>
+        <w:t xml:space="preserve"> de </w:t>
       </w:r>
       <w:proofErr w:type="spellStart"/>
       <w:r>
-        <w:rPr>
-          <w:lang w:val="es-ES"/>
-        </w:rPr>
-        <w:t>Churned</w:t>
+        <w:t>gastos</w:t>
       </w:r>
       <w:proofErr w:type="spellEnd"/>
       <w:r>
-        <w:rPr>
-          <w:lang w:val="es-ES"/>
-        </w:rPr>
-        <w:t xml:space="preserve"> son 0/1. Habría que comprobar que son exactamente iguales y eliminar una de ellas.</w:t>
+        <w:t>.</w:t>
       </w:r>
     </w:p>
     <w:p>
@@ -234,1658 +1186,7 @@
           <w:lang w:val="es-ES"/>
         </w:rPr>
       </w:pPr>
-      <w:proofErr w:type="spellStart"/>
-      <w:r>
-        <w:rPr>
-          <w:b/>
-          <w:bCs/>
-          <w:lang w:val="es-ES"/>
-        </w:rPr>
-        <w:t>Churned</w:t>
-      </w:r>
-      <w:proofErr w:type="spellEnd"/>
-      <w:r>
-        <w:rPr>
-          <w:lang w:val="es-ES"/>
-        </w:rPr>
-        <w:t>: Variable binaria (0 o 1) que indica si el cliente abandonó el servicio (1) o se mantuvo (0).</w:t>
-      </w:r>
     </w:p>
-    <w:p>
-      <w:pPr>
-        <w:rPr>
-          <w:lang w:val="es-ES"/>
-        </w:rPr>
-      </w:pPr>
-      <w:proofErr w:type="spellStart"/>
-      <w:r>
-        <w:rPr>
-          <w:b/>
-          <w:bCs/>
-          <w:lang w:val="es-ES"/>
-        </w:rPr>
-        <w:t>Account</w:t>
-      </w:r>
-      <w:proofErr w:type="spellEnd"/>
-      <w:r>
-        <w:rPr>
-          <w:b/>
-          <w:bCs/>
-          <w:lang w:val="es-ES"/>
-        </w:rPr>
-        <w:t xml:space="preserve"> </w:t>
-      </w:r>
-      <w:proofErr w:type="spellStart"/>
-      <w:r>
-        <w:rPr>
-          <w:b/>
-          <w:bCs/>
-          <w:lang w:val="es-ES"/>
-        </w:rPr>
-        <w:t>Length</w:t>
-      </w:r>
-      <w:proofErr w:type="spellEnd"/>
-      <w:r>
-        <w:rPr>
-          <w:b/>
-          <w:bCs/>
-          <w:lang w:val="es-ES"/>
-        </w:rPr>
-        <w:t xml:space="preserve"> (in </w:t>
-      </w:r>
-      <w:proofErr w:type="spellStart"/>
-      <w:r>
-        <w:rPr>
-          <w:b/>
-          <w:bCs/>
-          <w:lang w:val="es-ES"/>
-        </w:rPr>
-        <w:t>months</w:t>
-      </w:r>
-      <w:proofErr w:type="spellEnd"/>
-      <w:r>
-        <w:rPr>
-          <w:lang w:val="es-ES"/>
-        </w:rPr>
-        <w:t>): Tiempo que el cliente ha estado suscrito al servicio, en meses.</w:t>
-      </w:r>
-      <w:r>
-        <w:rPr>
-          <w:lang w:val="es-ES"/>
-        </w:rPr>
-        <w:br/>
-      </w:r>
-      <w:r>
-        <w:rPr>
-          <w:rFonts w:ascii="Segoe UI Emoji" w:hAnsi="Segoe UI Emoji" w:cs="Segoe UI Emoji"/>
-          <w:lang w:val="es-ES"/>
-        </w:rPr>
-        <w:t>✅</w:t>
-      </w:r>
-      <w:r>
-        <w:rPr>
-          <w:lang w:val="es-ES"/>
-        </w:rPr>
-        <w:t xml:space="preserve"> Hay que comprobar la diferencia entre esta columna y </w:t>
-      </w:r>
-      <w:proofErr w:type="spellStart"/>
-      <w:r>
-        <w:rPr>
-          <w:lang w:val="es-ES"/>
-        </w:rPr>
-        <w:t>Tenure</w:t>
-      </w:r>
-      <w:proofErr w:type="spellEnd"/>
-      <w:r>
-        <w:rPr>
-          <w:lang w:val="es-ES"/>
-        </w:rPr>
-        <w:t xml:space="preserve"> (in </w:t>
-      </w:r>
-      <w:proofErr w:type="spellStart"/>
-      <w:r>
-        <w:rPr>
-          <w:lang w:val="es-ES"/>
-        </w:rPr>
-        <w:t>months</w:t>
-      </w:r>
-      <w:proofErr w:type="spellEnd"/>
-      <w:r>
-        <w:rPr>
-          <w:lang w:val="es-ES"/>
-        </w:rPr>
-        <w:t>).</w:t>
-      </w:r>
-    </w:p>
-    <w:p>
-      <w:pPr>
-        <w:rPr>
-          <w:lang w:val="es-ES"/>
-        </w:rPr>
-      </w:pPr>
-      <w:proofErr w:type="spellStart"/>
-      <w:r>
-        <w:rPr>
-          <w:b/>
-          <w:bCs/>
-          <w:lang w:val="es-ES"/>
-        </w:rPr>
-        <w:t>Customer</w:t>
-      </w:r>
-      <w:proofErr w:type="spellEnd"/>
-      <w:r>
-        <w:rPr>
-          <w:b/>
-          <w:bCs/>
-          <w:lang w:val="es-ES"/>
-        </w:rPr>
-        <w:t xml:space="preserve"> </w:t>
-      </w:r>
-      <w:proofErr w:type="spellStart"/>
-      <w:r>
-        <w:rPr>
-          <w:b/>
-          <w:bCs/>
-          <w:lang w:val="es-ES"/>
-        </w:rPr>
-        <w:t>Service</w:t>
-      </w:r>
-      <w:proofErr w:type="spellEnd"/>
-      <w:r>
-        <w:rPr>
-          <w:b/>
-          <w:bCs/>
-          <w:lang w:val="es-ES"/>
-        </w:rPr>
-        <w:t xml:space="preserve"> </w:t>
-      </w:r>
-      <w:proofErr w:type="spellStart"/>
-      <w:r>
-        <w:rPr>
-          <w:b/>
-          <w:bCs/>
-          <w:lang w:val="es-ES"/>
-        </w:rPr>
-        <w:t>Calls</w:t>
-      </w:r>
-      <w:proofErr w:type="spellEnd"/>
-      <w:r>
-        <w:rPr>
-          <w:lang w:val="es-ES"/>
-        </w:rPr>
-        <w:t>: Número de llamadas realizadas al servicio de atención al cliente.</w:t>
-      </w:r>
-    </w:p>
-    <w:p>
-      <w:pPr>
-        <w:rPr>
-          <w:lang w:val="es-ES"/>
-        </w:rPr>
-      </w:pPr>
-      <w:proofErr w:type="spellStart"/>
-      <w:r>
-        <w:rPr>
-          <w:b/>
-          <w:bCs/>
-          <w:lang w:val="es-ES"/>
-        </w:rPr>
-        <w:t>Avg</w:t>
-      </w:r>
-      <w:proofErr w:type="spellEnd"/>
-      <w:r>
-        <w:rPr>
-          <w:b/>
-          <w:bCs/>
-          <w:lang w:val="es-ES"/>
-        </w:rPr>
-        <w:t xml:space="preserve"> </w:t>
-      </w:r>
-      <w:proofErr w:type="spellStart"/>
-      <w:r>
-        <w:rPr>
-          <w:b/>
-          <w:bCs/>
-          <w:lang w:val="es-ES"/>
-        </w:rPr>
-        <w:t>Monthly</w:t>
-      </w:r>
-      <w:proofErr w:type="spellEnd"/>
-      <w:r>
-        <w:rPr>
-          <w:b/>
-          <w:bCs/>
-          <w:lang w:val="es-ES"/>
-        </w:rPr>
-        <w:t xml:space="preserve"> GB </w:t>
-      </w:r>
-      <w:proofErr w:type="spellStart"/>
-      <w:r>
-        <w:rPr>
-          <w:b/>
-          <w:bCs/>
-          <w:lang w:val="es-ES"/>
-        </w:rPr>
-        <w:t>Download</w:t>
-      </w:r>
-      <w:proofErr w:type="spellEnd"/>
-      <w:r>
-        <w:rPr>
-          <w:lang w:val="es-ES"/>
-        </w:rPr>
-        <w:t>: Promedio mensual de datos descargados por el cliente en GB.</w:t>
-      </w:r>
-    </w:p>
-    <w:p>
-      <w:pPr>
-        <w:rPr>
-          <w:lang w:val="es-ES"/>
-        </w:rPr>
-      </w:pPr>
-      <w:proofErr w:type="spellStart"/>
-      <w:r>
-        <w:rPr>
-          <w:b/>
-          <w:bCs/>
-          <w:lang w:val="es-ES"/>
-        </w:rPr>
-        <w:t>Unlimited</w:t>
-      </w:r>
-      <w:proofErr w:type="spellEnd"/>
-      <w:r>
-        <w:rPr>
-          <w:b/>
-          <w:bCs/>
-          <w:lang w:val="es-ES"/>
-        </w:rPr>
-        <w:t xml:space="preserve"> Data Plan</w:t>
-      </w:r>
-      <w:r>
-        <w:rPr>
-          <w:lang w:val="es-ES"/>
-        </w:rPr>
-        <w:t>: Indica si el cliente tiene un plan de datos ilimitado (1: Sí, 0: No).</w:t>
-      </w:r>
-    </w:p>
-    <w:p>
-      <w:pPr>
-        <w:rPr>
-          <w:lang w:val="es-ES"/>
-        </w:rPr>
-      </w:pPr>
-      <w:proofErr w:type="gramStart"/>
-      <w:r>
-        <w:rPr>
-          <w:b/>
-          <w:bCs/>
-          <w:lang w:val="es-ES"/>
-        </w:rPr>
-        <w:t>Extra Data</w:t>
-      </w:r>
-      <w:proofErr w:type="gramEnd"/>
-      <w:r>
-        <w:rPr>
-          <w:b/>
-          <w:bCs/>
-          <w:lang w:val="es-ES"/>
-        </w:rPr>
-        <w:t xml:space="preserve"> </w:t>
-      </w:r>
-      <w:proofErr w:type="spellStart"/>
-      <w:r>
-        <w:rPr>
-          <w:b/>
-          <w:bCs/>
-          <w:lang w:val="es-ES"/>
-        </w:rPr>
-        <w:t>Charges</w:t>
-      </w:r>
-      <w:proofErr w:type="spellEnd"/>
-      <w:r>
-        <w:rPr>
-          <w:lang w:val="es-ES"/>
-        </w:rPr>
-        <w:t>: Cargos adicionales por uso de datos más allá del límite del plan.</w:t>
-      </w:r>
-    </w:p>
-    <w:p>
-      <w:pPr>
-        <w:rPr>
-          <w:lang w:val="es-ES"/>
-        </w:rPr>
-      </w:pPr>
-      <w:proofErr w:type="spellStart"/>
-      <w:r>
-        <w:rPr>
-          <w:b/>
-          <w:bCs/>
-          <w:lang w:val="es-ES"/>
-        </w:rPr>
-        <w:t>State</w:t>
-      </w:r>
-      <w:proofErr w:type="spellEnd"/>
-      <w:r>
-        <w:rPr>
-          <w:lang w:val="es-ES"/>
-        </w:rPr>
-        <w:t>: Estado de residencia del cliente.</w:t>
-      </w:r>
-    </w:p>
-    <w:p>
-      <w:pPr>
-        <w:rPr>
-          <w:lang w:val="es-ES"/>
-        </w:rPr>
-      </w:pPr>
-      <w:proofErr w:type="spellStart"/>
-      <w:r>
-        <w:rPr>
-          <w:b/>
-          <w:bCs/>
-          <w:lang w:val="es-ES"/>
-        </w:rPr>
-        <w:t>Phone</w:t>
-      </w:r>
-      <w:proofErr w:type="spellEnd"/>
-      <w:r>
-        <w:rPr>
-          <w:b/>
-          <w:bCs/>
-          <w:lang w:val="es-ES"/>
-        </w:rPr>
-        <w:t xml:space="preserve"> </w:t>
-      </w:r>
-      <w:proofErr w:type="spellStart"/>
-      <w:r>
-        <w:rPr>
-          <w:b/>
-          <w:bCs/>
-          <w:lang w:val="es-ES"/>
-        </w:rPr>
-        <w:t>Number</w:t>
-      </w:r>
-      <w:proofErr w:type="spellEnd"/>
-      <w:r>
-        <w:rPr>
-          <w:lang w:val="es-ES"/>
-        </w:rPr>
-        <w:t>: Número de teléfono del cliente.</w:t>
-      </w:r>
-    </w:p>
-    <w:p>
-      <w:pPr>
-        <w:rPr>
-          <w:lang w:val="es-ES"/>
-        </w:rPr>
-      </w:pPr>
-      <w:proofErr w:type="spellStart"/>
-      <w:r>
-        <w:rPr>
-          <w:b/>
-          <w:bCs/>
-          <w:lang w:val="es-ES"/>
-        </w:rPr>
-        <w:t>Gender</w:t>
-      </w:r>
-      <w:proofErr w:type="spellEnd"/>
-      <w:r>
-        <w:rPr>
-          <w:lang w:val="es-ES"/>
-        </w:rPr>
-        <w:t>: Género del cliente.</w:t>
-      </w:r>
-    </w:p>
-    <w:p>
-      <w:pPr>
-        <w:rPr>
-          <w:lang w:val="es-ES"/>
-        </w:rPr>
-      </w:pPr>
-      <w:r>
-        <w:rPr>
-          <w:b/>
-          <w:bCs/>
-          <w:lang w:val="es-ES"/>
-        </w:rPr>
-        <w:t>Age</w:t>
-      </w:r>
-      <w:r>
-        <w:rPr>
-          <w:lang w:val="es-ES"/>
-        </w:rPr>
-        <w:t>: Edad del cliente.</w:t>
-      </w:r>
-    </w:p>
-    <w:p>
-      <w:pPr>
-        <w:rPr>
-          <w:lang w:val="es-ES"/>
-        </w:rPr>
-      </w:pPr>
-      <w:proofErr w:type="spellStart"/>
-      <w:r>
-        <w:rPr>
-          <w:b/>
-          <w:bCs/>
-          <w:lang w:val="es-ES"/>
-        </w:rPr>
-        <w:t>Under</w:t>
-      </w:r>
-      <w:proofErr w:type="spellEnd"/>
-      <w:r>
-        <w:rPr>
-          <w:b/>
-          <w:bCs/>
-          <w:lang w:val="es-ES"/>
-        </w:rPr>
-        <w:t xml:space="preserve"> 30</w:t>
-      </w:r>
-      <w:r>
-        <w:rPr>
-          <w:lang w:val="es-ES"/>
-        </w:rPr>
-        <w:t>: Indica si el cliente es menor de 30 años (1: Sí, 0: No).</w:t>
-      </w:r>
-    </w:p>
-    <w:p>
-      <w:pPr>
-        <w:rPr>
-          <w:lang w:val="es-ES"/>
-        </w:rPr>
-      </w:pPr>
-      <w:r>
-        <w:rPr>
-          <w:b/>
-          <w:bCs/>
-          <w:lang w:val="es-ES"/>
-        </w:rPr>
-        <w:t>Senior</w:t>
-      </w:r>
-      <w:r>
-        <w:rPr>
-          <w:lang w:val="es-ES"/>
-        </w:rPr>
-        <w:t>: Indica si el cliente es mayor de 65 años (1: Sí, 0: No).</w:t>
-      </w:r>
-    </w:p>
-    <w:p>
-      <w:pPr>
-        <w:rPr>
-          <w:lang w:val="es-ES"/>
-        </w:rPr>
-      </w:pPr>
-      <w:proofErr w:type="spellStart"/>
-      <w:r>
-        <w:rPr>
-          <w:b/>
-          <w:bCs/>
-          <w:lang w:val="es-ES"/>
-        </w:rPr>
-        <w:t>Group</w:t>
-      </w:r>
-      <w:proofErr w:type="spellEnd"/>
-      <w:r>
-        <w:rPr>
-          <w:lang w:val="es-ES"/>
-        </w:rPr>
-        <w:t>: Indica si el cliente tiene contratado un plan familiar.</w:t>
-      </w:r>
-    </w:p>
-    <w:p>
-      <w:pPr>
-        <w:rPr>
-          <w:lang w:val="es-ES"/>
-        </w:rPr>
-      </w:pPr>
-      <w:proofErr w:type="spellStart"/>
-      <w:r>
-        <w:rPr>
-          <w:b/>
-          <w:bCs/>
-          <w:lang w:val="es-ES"/>
-        </w:rPr>
-        <w:t>Number</w:t>
-      </w:r>
-      <w:proofErr w:type="spellEnd"/>
-      <w:r>
-        <w:rPr>
-          <w:b/>
-          <w:bCs/>
-          <w:lang w:val="es-ES"/>
-        </w:rPr>
-        <w:t xml:space="preserve"> </w:t>
-      </w:r>
-      <w:proofErr w:type="spellStart"/>
-      <w:r>
-        <w:rPr>
-          <w:b/>
-          <w:bCs/>
-          <w:lang w:val="es-ES"/>
-        </w:rPr>
-        <w:t>of</w:t>
-      </w:r>
-      <w:proofErr w:type="spellEnd"/>
-      <w:r>
-        <w:rPr>
-          <w:b/>
-          <w:bCs/>
-          <w:lang w:val="es-ES"/>
-        </w:rPr>
-        <w:t xml:space="preserve"> </w:t>
-      </w:r>
-      <w:proofErr w:type="spellStart"/>
-      <w:r>
-        <w:rPr>
-          <w:b/>
-          <w:bCs/>
-          <w:lang w:val="es-ES"/>
-        </w:rPr>
-        <w:t>Customers</w:t>
-      </w:r>
-      <w:proofErr w:type="spellEnd"/>
-      <w:r>
-        <w:rPr>
-          <w:b/>
-          <w:bCs/>
-          <w:lang w:val="es-ES"/>
-        </w:rPr>
-        <w:t xml:space="preserve"> in </w:t>
-      </w:r>
-      <w:proofErr w:type="spellStart"/>
-      <w:r>
-        <w:rPr>
-          <w:b/>
-          <w:bCs/>
-          <w:lang w:val="es-ES"/>
-        </w:rPr>
-        <w:t>Group</w:t>
-      </w:r>
-      <w:proofErr w:type="spellEnd"/>
-      <w:r>
-        <w:rPr>
-          <w:lang w:val="es-ES"/>
-        </w:rPr>
-        <w:t>: Número de clientes que pertenecen al mismo plan familiar.</w:t>
-      </w:r>
-    </w:p>
-    <w:p>
-      <w:pPr>
-        <w:rPr>
-          <w:lang w:val="es-ES"/>
-        </w:rPr>
-      </w:pPr>
-      <w:proofErr w:type="spellStart"/>
-      <w:r>
-        <w:rPr>
-          <w:b/>
-          <w:bCs/>
-          <w:lang w:val="es-ES"/>
-        </w:rPr>
-        <w:lastRenderedPageBreak/>
-        <w:t>Device</w:t>
-      </w:r>
-      <w:proofErr w:type="spellEnd"/>
-      <w:r>
-        <w:rPr>
-          <w:b/>
-          <w:bCs/>
-          <w:lang w:val="es-ES"/>
-        </w:rPr>
-        <w:t xml:space="preserve"> </w:t>
-      </w:r>
-      <w:proofErr w:type="spellStart"/>
-      <w:r>
-        <w:rPr>
-          <w:b/>
-          <w:bCs/>
-          <w:lang w:val="es-ES"/>
-        </w:rPr>
-        <w:t>Protection</w:t>
-      </w:r>
-      <w:proofErr w:type="spellEnd"/>
-      <w:r>
-        <w:rPr>
-          <w:b/>
-          <w:bCs/>
-          <w:lang w:val="es-ES"/>
-        </w:rPr>
-        <w:t xml:space="preserve"> &amp; Online </w:t>
-      </w:r>
-      <w:proofErr w:type="spellStart"/>
-      <w:r>
-        <w:rPr>
-          <w:b/>
-          <w:bCs/>
-          <w:lang w:val="es-ES"/>
-        </w:rPr>
-        <w:t>Backup</w:t>
-      </w:r>
-      <w:proofErr w:type="spellEnd"/>
-      <w:r>
-        <w:rPr>
-          <w:lang w:val="es-ES"/>
-        </w:rPr>
-        <w:t>: Indica si el cliente tiene protección de dispositivo y respaldo en línea.</w:t>
-      </w:r>
-    </w:p>
-    <w:p>
-      <w:pPr>
-        <w:rPr>
-          <w:lang w:val="es-ES"/>
-        </w:rPr>
-      </w:pPr>
-      <w:proofErr w:type="spellStart"/>
-      <w:r>
-        <w:rPr>
-          <w:b/>
-          <w:bCs/>
-          <w:lang w:val="es-ES"/>
-        </w:rPr>
-        <w:t>Contract</w:t>
-      </w:r>
-      <w:proofErr w:type="spellEnd"/>
-      <w:r>
-        <w:rPr>
-          <w:b/>
-          <w:bCs/>
-          <w:lang w:val="es-ES"/>
-        </w:rPr>
-        <w:t xml:space="preserve"> </w:t>
-      </w:r>
-      <w:proofErr w:type="spellStart"/>
-      <w:r>
-        <w:rPr>
-          <w:b/>
-          <w:bCs/>
-          <w:lang w:val="es-ES"/>
-        </w:rPr>
-        <w:t>Type</w:t>
-      </w:r>
-      <w:proofErr w:type="spellEnd"/>
-      <w:r>
-        <w:rPr>
-          <w:lang w:val="es-ES"/>
-        </w:rPr>
-        <w:t>: Tipo de contrato (mensual, anual, etc.).</w:t>
-      </w:r>
-    </w:p>
-    <w:p>
-      <w:pPr>
-        <w:rPr>
-          <w:lang w:val="es-ES"/>
-        </w:rPr>
-      </w:pPr>
-      <w:proofErr w:type="spellStart"/>
-      <w:r>
-        <w:rPr>
-          <w:b/>
-          <w:bCs/>
-          <w:lang w:val="es-ES"/>
-        </w:rPr>
-        <w:t>Payment</w:t>
-      </w:r>
-      <w:proofErr w:type="spellEnd"/>
-      <w:r>
-        <w:rPr>
-          <w:b/>
-          <w:bCs/>
-          <w:lang w:val="es-ES"/>
-        </w:rPr>
-        <w:t xml:space="preserve"> </w:t>
-      </w:r>
-      <w:proofErr w:type="spellStart"/>
-      <w:r>
-        <w:rPr>
-          <w:b/>
-          <w:bCs/>
-          <w:lang w:val="es-ES"/>
-        </w:rPr>
-        <w:t>Method</w:t>
-      </w:r>
-      <w:proofErr w:type="spellEnd"/>
-      <w:r>
-        <w:rPr>
-          <w:lang w:val="es-ES"/>
-        </w:rPr>
-        <w:t>: Método de pago utilizado por el cliente.</w:t>
-      </w:r>
-    </w:p>
-    <w:p>
-      <w:pPr>
-        <w:rPr>
-          <w:lang w:val="es-ES"/>
-        </w:rPr>
-      </w:pPr>
-      <w:proofErr w:type="spellStart"/>
-      <w:r>
-        <w:rPr>
-          <w:b/>
-          <w:bCs/>
-          <w:lang w:val="es-ES"/>
-        </w:rPr>
-        <w:t>Monthly</w:t>
-      </w:r>
-      <w:proofErr w:type="spellEnd"/>
-      <w:r>
-        <w:rPr>
-          <w:b/>
-          <w:bCs/>
-          <w:lang w:val="es-ES"/>
-        </w:rPr>
-        <w:t xml:space="preserve"> </w:t>
-      </w:r>
-      <w:proofErr w:type="spellStart"/>
-      <w:r>
-        <w:rPr>
-          <w:b/>
-          <w:bCs/>
-          <w:lang w:val="es-ES"/>
-        </w:rPr>
-        <w:t>Charge</w:t>
-      </w:r>
-      <w:proofErr w:type="spellEnd"/>
-      <w:r>
-        <w:rPr>
-          <w:lang w:val="es-ES"/>
-        </w:rPr>
-        <w:t>: Cargo mensual que el cliente paga por el servicio.</w:t>
-      </w:r>
-    </w:p>
-    <w:p>
-      <w:pPr>
-        <w:rPr>
-          <w:lang w:val="es-ES"/>
-        </w:rPr>
-      </w:pPr>
-      <w:proofErr w:type="gramStart"/>
-      <w:r>
-        <w:rPr>
-          <w:b/>
-          <w:bCs/>
-          <w:lang w:val="es-ES"/>
-        </w:rPr>
-        <w:t>Total</w:t>
-      </w:r>
-      <w:proofErr w:type="gramEnd"/>
-      <w:r>
-        <w:rPr>
-          <w:b/>
-          <w:bCs/>
-          <w:lang w:val="es-ES"/>
-        </w:rPr>
-        <w:t xml:space="preserve"> </w:t>
-      </w:r>
-      <w:proofErr w:type="spellStart"/>
-      <w:r>
-        <w:rPr>
-          <w:b/>
-          <w:bCs/>
-          <w:lang w:val="es-ES"/>
-        </w:rPr>
-        <w:t>Charges</w:t>
-      </w:r>
-      <w:proofErr w:type="spellEnd"/>
-      <w:r>
-        <w:rPr>
-          <w:b/>
-          <w:bCs/>
-          <w:lang w:val="es-ES"/>
-        </w:rPr>
-        <w:t>:</w:t>
-      </w:r>
-      <w:r>
-        <w:rPr>
-          <w:lang w:val="es-ES"/>
-        </w:rPr>
-        <w:t xml:space="preserve"> Cargos totales acumulados durante la suscripción.</w:t>
-      </w:r>
-    </w:p>
-    <w:p>
-      <w:pPr>
-        <w:rPr>
-          <w:lang w:val="es-ES"/>
-        </w:rPr>
-      </w:pPr>
-      <w:proofErr w:type="spellStart"/>
-      <w:r>
-        <w:rPr>
-          <w:b/>
-          <w:bCs/>
-          <w:lang w:val="es-ES"/>
-        </w:rPr>
-        <w:t>Churn</w:t>
-      </w:r>
-      <w:proofErr w:type="spellEnd"/>
-      <w:r>
-        <w:rPr>
-          <w:lang w:val="es-ES"/>
-        </w:rPr>
-        <w:t xml:space="preserve"> </w:t>
-      </w:r>
-      <w:proofErr w:type="spellStart"/>
-      <w:r>
-        <w:rPr>
-          <w:b/>
-          <w:bCs/>
-          <w:lang w:val="es-ES"/>
-        </w:rPr>
-        <w:t>Category</w:t>
-      </w:r>
-      <w:proofErr w:type="spellEnd"/>
-      <w:r>
-        <w:rPr>
-          <w:lang w:val="es-ES"/>
-        </w:rPr>
-        <w:t>: Categoría que indica el motivo de la deserción (</w:t>
-      </w:r>
-      <w:proofErr w:type="spellStart"/>
-      <w:r>
-        <w:rPr>
-          <w:lang w:val="es-ES"/>
-        </w:rPr>
-        <w:t>churn</w:t>
-      </w:r>
-      <w:proofErr w:type="spellEnd"/>
-      <w:r>
-        <w:rPr>
-          <w:lang w:val="es-ES"/>
-        </w:rPr>
-        <w:t>).</w:t>
-      </w:r>
-    </w:p>
-    <w:p>
-      <w:pPr>
-        <w:rPr>
-          <w:lang w:val="es-ES"/>
-        </w:rPr>
-      </w:pPr>
-      <w:proofErr w:type="spellStart"/>
-      <w:r>
-        <w:rPr>
-          <w:b/>
-          <w:bCs/>
-          <w:lang w:val="es-ES"/>
-        </w:rPr>
-        <w:t>Churn</w:t>
-      </w:r>
-      <w:proofErr w:type="spellEnd"/>
-      <w:r>
-        <w:rPr>
-          <w:lang w:val="es-ES"/>
-        </w:rPr>
-        <w:t xml:space="preserve"> </w:t>
-      </w:r>
-      <w:r>
-        <w:rPr>
-          <w:b/>
-          <w:bCs/>
-          <w:lang w:val="es-ES"/>
-        </w:rPr>
-        <w:t>Reason</w:t>
-      </w:r>
-      <w:r>
-        <w:rPr>
-          <w:lang w:val="es-ES"/>
-        </w:rPr>
-        <w:t>: Razón específica por la que el cliente abandonó el servicio.</w:t>
-      </w:r>
-    </w:p>
-    <w:p>
-      <w:pPr>
-        <w:rPr>
-          <w:lang w:val="es-ES"/>
-        </w:rPr>
-      </w:pPr>
-      <w:proofErr w:type="spellStart"/>
-      <w:r>
-        <w:rPr>
-          <w:b/>
-          <w:bCs/>
-          <w:lang w:val="es-ES"/>
-        </w:rPr>
-        <w:t>Contact</w:t>
-      </w:r>
-      <w:proofErr w:type="spellEnd"/>
-      <w:r>
-        <w:rPr>
-          <w:lang w:val="es-ES"/>
-        </w:rPr>
-        <w:t xml:space="preserve"> </w:t>
-      </w:r>
-      <w:r>
-        <w:rPr>
-          <w:b/>
-          <w:bCs/>
-          <w:lang w:val="es-ES"/>
-        </w:rPr>
-        <w:t>Date</w:t>
-      </w:r>
-      <w:r>
-        <w:rPr>
-          <w:lang w:val="es-ES"/>
-        </w:rPr>
-        <w:t>: Fecha del último contacto con el cliente.</w:t>
-      </w:r>
-    </w:p>
-    <w:p>
-      <w:pPr>
-        <w:rPr>
-          <w:lang w:val="es-ES"/>
-        </w:rPr>
-      </w:pPr>
-      <w:proofErr w:type="spellStart"/>
-      <w:r>
-        <w:rPr>
-          <w:b/>
-          <w:bCs/>
-          <w:lang w:val="es-ES"/>
-        </w:rPr>
-        <w:t>Last</w:t>
-      </w:r>
-      <w:proofErr w:type="spellEnd"/>
-      <w:r>
-        <w:rPr>
-          <w:lang w:val="es-ES"/>
-        </w:rPr>
-        <w:t xml:space="preserve"> </w:t>
-      </w:r>
-      <w:proofErr w:type="spellStart"/>
-      <w:r>
-        <w:rPr>
-          <w:b/>
-          <w:bCs/>
-          <w:lang w:val="es-ES"/>
-        </w:rPr>
-        <w:t>Transaction</w:t>
-      </w:r>
-      <w:proofErr w:type="spellEnd"/>
-      <w:r>
-        <w:rPr>
-          <w:lang w:val="es-ES"/>
-        </w:rPr>
-        <w:t xml:space="preserve"> Date: Fecha de la última transacción realizada por el cliente.</w:t>
-      </w:r>
-    </w:p>
-    <w:p>
-      <w:pPr>
-        <w:rPr>
-          <w:lang w:val="es-ES"/>
-        </w:rPr>
-      </w:pPr>
-      <w:proofErr w:type="spellStart"/>
-      <w:r>
-        <w:rPr>
-          <w:b/>
-          <w:bCs/>
-          <w:lang w:val="es-ES"/>
-        </w:rPr>
-        <w:t>Tenure</w:t>
-      </w:r>
-      <w:proofErr w:type="spellEnd"/>
-      <w:r>
-        <w:rPr>
-          <w:lang w:val="es-ES"/>
-        </w:rPr>
-        <w:t xml:space="preserve"> </w:t>
-      </w:r>
-      <w:r>
-        <w:rPr>
-          <w:b/>
-          <w:bCs/>
-          <w:lang w:val="es-ES"/>
-        </w:rPr>
-        <w:t xml:space="preserve">(in </w:t>
-      </w:r>
-      <w:proofErr w:type="spellStart"/>
-      <w:r>
-        <w:rPr>
-          <w:b/>
-          <w:bCs/>
-          <w:lang w:val="es-ES"/>
-        </w:rPr>
-        <w:t>months</w:t>
-      </w:r>
-      <w:proofErr w:type="spellEnd"/>
-      <w:r>
-        <w:rPr>
-          <w:b/>
-          <w:bCs/>
-          <w:lang w:val="es-ES"/>
-        </w:rPr>
-        <w:t>):</w:t>
-      </w:r>
-      <w:r>
-        <w:rPr>
-          <w:lang w:val="es-ES"/>
-        </w:rPr>
-        <w:t xml:space="preserve"> Tiempo total de suscripción del cliente.</w:t>
-      </w:r>
-    </w:p>
-    <w:p>
-      <w:pPr>
-        <w:rPr>
-          <w:lang w:val="es-ES"/>
-        </w:rPr>
-      </w:pPr>
-      <w:proofErr w:type="spellStart"/>
-      <w:r>
-        <w:rPr>
-          <w:b/>
-          <w:bCs/>
-          <w:lang w:val="es-ES"/>
-        </w:rPr>
-        <w:t>Customer</w:t>
-      </w:r>
-      <w:proofErr w:type="spellEnd"/>
-      <w:r>
-        <w:rPr>
-          <w:lang w:val="es-ES"/>
-        </w:rPr>
-        <w:t xml:space="preserve"> </w:t>
-      </w:r>
-      <w:proofErr w:type="spellStart"/>
-      <w:r>
-        <w:rPr>
-          <w:b/>
-          <w:bCs/>
-          <w:lang w:val="es-ES"/>
-        </w:rPr>
-        <w:t>Segment</w:t>
-      </w:r>
-      <w:proofErr w:type="spellEnd"/>
-      <w:r>
-        <w:rPr>
-          <w:lang w:val="es-ES"/>
-        </w:rPr>
-        <w:t>: Clasificación del cliente según su nivel de uso o importancia (Alto, Medio, Bajo).</w:t>
-      </w:r>
-    </w:p>
-    <w:p>
-      <w:pPr>
-        <w:rPr>
-          <w:lang w:val="es-ES"/>
-        </w:rPr>
-      </w:pPr>
-      <w:proofErr w:type="spellStart"/>
-      <w:r>
-        <w:rPr>
-          <w:b/>
-          <w:bCs/>
-          <w:lang w:val="es-ES"/>
-        </w:rPr>
-        <w:t>Average</w:t>
-      </w:r>
-      <w:proofErr w:type="spellEnd"/>
-      <w:r>
-        <w:rPr>
-          <w:lang w:val="es-ES"/>
-        </w:rPr>
-        <w:t xml:space="preserve"> </w:t>
-      </w:r>
-      <w:proofErr w:type="spellStart"/>
-      <w:r>
-        <w:rPr>
-          <w:b/>
-          <w:bCs/>
-          <w:lang w:val="es-ES"/>
-        </w:rPr>
-        <w:t>Monthly</w:t>
-      </w:r>
-      <w:proofErr w:type="spellEnd"/>
-      <w:r>
-        <w:rPr>
-          <w:lang w:val="es-ES"/>
-        </w:rPr>
-        <w:t xml:space="preserve"> Expenses: Gasto promedio mensual del cliente.</w:t>
-      </w:r>
-    </w:p>
-    <w:p>
-      <w:pPr>
-        <w:rPr>
-          <w:lang w:val="es-ES"/>
-        </w:rPr>
-      </w:pPr>
-      <w:proofErr w:type="spellStart"/>
-      <w:r>
-        <w:rPr>
-          <w:b/>
-          <w:bCs/>
-          <w:lang w:val="es-ES"/>
-        </w:rPr>
-        <w:t>Number</w:t>
-      </w:r>
-      <w:proofErr w:type="spellEnd"/>
-      <w:r>
-        <w:rPr>
-          <w:b/>
-          <w:bCs/>
-          <w:lang w:val="es-ES"/>
-        </w:rPr>
-        <w:t xml:space="preserve"> </w:t>
-      </w:r>
-      <w:proofErr w:type="spellStart"/>
-      <w:r>
-        <w:rPr>
-          <w:b/>
-          <w:bCs/>
-          <w:lang w:val="es-ES"/>
-        </w:rPr>
-        <w:t>of</w:t>
-      </w:r>
-      <w:proofErr w:type="spellEnd"/>
-      <w:r>
-        <w:rPr>
-          <w:b/>
-          <w:bCs/>
-          <w:lang w:val="es-ES"/>
-        </w:rPr>
-        <w:t xml:space="preserve"> </w:t>
-      </w:r>
-      <w:proofErr w:type="spellStart"/>
-      <w:r>
-        <w:rPr>
-          <w:b/>
-          <w:bCs/>
-          <w:lang w:val="es-ES"/>
-        </w:rPr>
-        <w:t>Complaints</w:t>
-      </w:r>
-      <w:proofErr w:type="spellEnd"/>
-      <w:r>
-        <w:rPr>
-          <w:b/>
-          <w:bCs/>
-          <w:lang w:val="es-ES"/>
-        </w:rPr>
-        <w:t xml:space="preserve"> </w:t>
-      </w:r>
-      <w:proofErr w:type="spellStart"/>
-      <w:r>
-        <w:rPr>
-          <w:b/>
-          <w:bCs/>
-          <w:lang w:val="es-ES"/>
-        </w:rPr>
-        <w:t>or</w:t>
-      </w:r>
-      <w:proofErr w:type="spellEnd"/>
-      <w:r>
-        <w:rPr>
-          <w:b/>
-          <w:bCs/>
-          <w:lang w:val="es-ES"/>
-        </w:rPr>
-        <w:t xml:space="preserve"> </w:t>
-      </w:r>
-      <w:proofErr w:type="spellStart"/>
-      <w:r>
-        <w:rPr>
-          <w:b/>
-          <w:bCs/>
-          <w:lang w:val="es-ES"/>
-        </w:rPr>
-        <w:t>Support</w:t>
-      </w:r>
-      <w:proofErr w:type="spellEnd"/>
-      <w:r>
-        <w:rPr>
-          <w:lang w:val="es-ES"/>
-        </w:rPr>
-        <w:t>: Número de quejas o interacciones con el servicio de soporte.</w:t>
-      </w:r>
-    </w:p>
-    <w:p>
-      <w:pPr>
-        <w:rPr>
-          <w:lang w:val="es-ES"/>
-        </w:rPr>
-      </w:pPr>
-      <w:proofErr w:type="spellStart"/>
-      <w:r>
-        <w:rPr>
-          <w:b/>
-          <w:bCs/>
-          <w:lang w:val="es-ES"/>
-        </w:rPr>
-        <w:t>Preferred</w:t>
-      </w:r>
-      <w:proofErr w:type="spellEnd"/>
-      <w:r>
-        <w:rPr>
-          <w:b/>
-          <w:bCs/>
-          <w:lang w:val="es-ES"/>
-        </w:rPr>
-        <w:t xml:space="preserve"> </w:t>
-      </w:r>
-      <w:proofErr w:type="spellStart"/>
-      <w:r>
-        <w:rPr>
-          <w:b/>
-          <w:bCs/>
-          <w:lang w:val="es-ES"/>
-        </w:rPr>
-        <w:t>Contact</w:t>
-      </w:r>
-      <w:proofErr w:type="spellEnd"/>
-      <w:r>
-        <w:rPr>
-          <w:b/>
-          <w:bCs/>
-          <w:lang w:val="es-ES"/>
-        </w:rPr>
-        <w:t xml:space="preserve"> </w:t>
-      </w:r>
-      <w:proofErr w:type="spellStart"/>
-      <w:r>
-        <w:rPr>
-          <w:b/>
-          <w:bCs/>
-          <w:lang w:val="es-ES"/>
-        </w:rPr>
-        <w:t>Method</w:t>
-      </w:r>
-      <w:proofErr w:type="spellEnd"/>
-      <w:r>
-        <w:rPr>
-          <w:lang w:val="es-ES"/>
-        </w:rPr>
-        <w:t>: Método preferido por el cliente para ser contactado (email, teléfono, etc.).</w:t>
-      </w:r>
-    </w:p>
-    <w:p>
-      <w:pPr>
-        <w:rPr>
-          <w:lang w:val="es-ES"/>
-        </w:rPr>
-      </w:pPr>
-      <w:proofErr w:type="spellStart"/>
-      <w:r>
-        <w:rPr>
-          <w:b/>
-          <w:bCs/>
-          <w:lang w:val="es-ES"/>
-        </w:rPr>
-        <w:t>Applied</w:t>
-      </w:r>
-      <w:proofErr w:type="spellEnd"/>
-      <w:r>
-        <w:rPr>
-          <w:lang w:val="es-ES"/>
-        </w:rPr>
-        <w:t xml:space="preserve"> </w:t>
-      </w:r>
-      <w:proofErr w:type="spellStart"/>
-      <w:r>
-        <w:rPr>
-          <w:b/>
-          <w:bCs/>
-          <w:lang w:val="es-ES"/>
-        </w:rPr>
-        <w:t>Discount</w:t>
-      </w:r>
-      <w:proofErr w:type="spellEnd"/>
-      <w:r>
-        <w:rPr>
-          <w:lang w:val="es-ES"/>
-        </w:rPr>
-        <w:t>: Indica si se ha aplicado algún descuento al cliente.</w:t>
-      </w:r>
-    </w:p>
-    <w:p>
-      <w:pPr>
-        <w:rPr>
-          <w:lang w:val="es-ES"/>
-        </w:rPr>
-      </w:pPr>
-      <w:r>
-        <w:rPr>
-          <w:b/>
-          <w:bCs/>
-          <w:lang w:val="es-ES"/>
-        </w:rPr>
-        <w:t>Hobby</w:t>
-      </w:r>
-      <w:r>
-        <w:rPr>
-          <w:lang w:val="es-ES"/>
-        </w:rPr>
-        <w:t>: Pasatiempos del cliente.</w:t>
-      </w:r>
-    </w:p>
-    <w:p>
-      <w:pPr>
-        <w:rPr>
-          <w:lang w:val="es-ES"/>
-        </w:rPr>
-      </w:pPr>
-      <w:r>
-        <w:rPr>
-          <w:b/>
-          <w:bCs/>
-          <w:lang w:val="es-ES"/>
-        </w:rPr>
-        <w:t xml:space="preserve">Favorite TV </w:t>
-      </w:r>
-      <w:proofErr w:type="gramStart"/>
-      <w:r>
-        <w:rPr>
-          <w:b/>
-          <w:bCs/>
-          <w:lang w:val="es-ES"/>
-        </w:rPr>
-        <w:t>Show</w:t>
-      </w:r>
-      <w:proofErr w:type="gramEnd"/>
-      <w:r>
-        <w:rPr>
-          <w:lang w:val="es-ES"/>
-        </w:rPr>
-        <w:t>: Programa de televisión favorito del cliente.</w:t>
-      </w:r>
-    </w:p>
-    <w:p>
-      <w:pPr>
-        <w:rPr>
-          <w:lang w:val="es-ES"/>
-        </w:rPr>
-      </w:pPr>
-      <w:proofErr w:type="spellStart"/>
-      <w:r>
-        <w:rPr>
-          <w:b/>
-          <w:bCs/>
-          <w:lang w:val="es-ES"/>
-        </w:rPr>
-        <w:t>Internal</w:t>
-      </w:r>
-      <w:proofErr w:type="spellEnd"/>
-      <w:r>
-        <w:rPr>
-          <w:lang w:val="es-ES"/>
-        </w:rPr>
-        <w:t xml:space="preserve"> </w:t>
-      </w:r>
-      <w:r>
-        <w:rPr>
-          <w:b/>
-          <w:bCs/>
-          <w:lang w:val="es-ES"/>
-        </w:rPr>
-        <w:t>Notes</w:t>
-      </w:r>
-      <w:r>
-        <w:rPr>
-          <w:lang w:val="es-ES"/>
-        </w:rPr>
-        <w:t>: Notas internas relacionadas con el cliente.</w:t>
-      </w:r>
-    </w:p>
-    <w:p>
-      <w:pPr>
-        <w:rPr>
-          <w:lang w:val="es-ES"/>
-        </w:rPr>
-      </w:pPr>
-      <w:r>
-        <w:rPr>
-          <w:lang w:val="es-ES"/>
-        </w:rPr>
-        <w:pict w14:anchorId="7373C85D">
-          <v:rect id="_x0000_i1025" style="width:0;height:1.5pt" o:hralign="center" o:hrstd="t" o:hr="t" fillcolor="#a0a0a0" stroked="f"/>
-        </w:pict>
-      </w:r>
-    </w:p>
-    <w:p>
-      <w:pPr>
-        <w:rPr>
-          <w:lang w:val="es-ES"/>
-        </w:rPr>
-      </w:pPr>
-      <w:r>
-        <w:rPr>
-          <w:b/>
-          <w:bCs/>
-          <w:lang w:val="es-ES"/>
-        </w:rPr>
-        <w:t>COLUMNAS RELEVANTES PARA NUESTRO ANÁLISIS</w:t>
-      </w:r>
-      <w:r>
-        <w:rPr>
-          <w:lang w:val="es-ES"/>
-        </w:rPr>
-        <w:t>:</w:t>
-      </w:r>
-    </w:p>
-    <w:p>
-      <w:pPr>
-        <w:rPr>
-          <w:lang w:val="es-ES"/>
-        </w:rPr>
-      </w:pPr>
-      <w:r>
-        <w:rPr>
-          <w:rFonts w:ascii="Segoe UI Emoji" w:hAnsi="Segoe UI Emoji" w:cs="Segoe UI Emoji"/>
-          <w:lang w:val="es-ES"/>
-        </w:rPr>
-        <w:t>✅</w:t>
-      </w:r>
-      <w:r>
-        <w:rPr>
-          <w:lang w:val="es-ES"/>
-        </w:rPr>
-        <w:t xml:space="preserve"> </w:t>
-      </w:r>
-      <w:proofErr w:type="spellStart"/>
-      <w:r>
-        <w:rPr>
-          <w:lang w:val="es-ES"/>
-        </w:rPr>
-        <w:t>Churn</w:t>
-      </w:r>
-      <w:proofErr w:type="spellEnd"/>
-      <w:r>
-        <w:rPr>
-          <w:lang w:val="es-ES"/>
-        </w:rPr>
-        <w:t xml:space="preserve"> </w:t>
-      </w:r>
-      <w:proofErr w:type="spellStart"/>
-      <w:r>
-        <w:rPr>
-          <w:lang w:val="es-ES"/>
-        </w:rPr>
-        <w:t>label</w:t>
-      </w:r>
-      <w:proofErr w:type="spellEnd"/>
-      <w:r>
-        <w:rPr>
-          <w:lang w:val="es-ES"/>
-        </w:rPr>
-        <w:t>: Ojo Silvia que esta es importante.</w:t>
-      </w:r>
-    </w:p>
-    <w:p>
-      <w:pPr>
-        <w:rPr>
-          <w:lang w:val="es-ES"/>
-        </w:rPr>
-      </w:pPr>
-      <w:r>
-        <w:rPr>
-          <w:rFonts w:ascii="Segoe UI Emoji" w:hAnsi="Segoe UI Emoji" w:cs="Segoe UI Emoji"/>
-          <w:lang w:val="es-ES"/>
-        </w:rPr>
-        <w:t>✅</w:t>
-      </w:r>
-      <w:r>
-        <w:rPr>
-          <w:lang w:val="es-ES"/>
-        </w:rPr>
-        <w:t xml:space="preserve"> Duración de la cuenta.</w:t>
-      </w:r>
-    </w:p>
-    <w:p>
-      <w:pPr>
-        <w:rPr>
-          <w:lang w:val="es-ES"/>
-        </w:rPr>
-      </w:pPr>
-      <w:r>
-        <w:rPr>
-          <w:rFonts w:ascii="Segoe UI Emoji" w:hAnsi="Segoe UI Emoji" w:cs="Segoe UI Emoji"/>
-          <w:lang w:val="es-ES"/>
-        </w:rPr>
-        <w:t>✅</w:t>
-      </w:r>
-      <w:r>
-        <w:rPr>
-          <w:lang w:val="es-ES"/>
-        </w:rPr>
-        <w:t xml:space="preserve"> Frecuencia de llamadas a atención al cliente.</w:t>
-      </w:r>
-    </w:p>
-    <w:p>
-      <w:pPr>
-        <w:rPr>
-          <w:lang w:val="es-ES"/>
-        </w:rPr>
-      </w:pPr>
-      <w:r>
-        <w:rPr>
-          <w:rFonts w:ascii="Segoe UI Emoji" w:hAnsi="Segoe UI Emoji" w:cs="Segoe UI Emoji"/>
-          <w:lang w:val="es-ES"/>
-        </w:rPr>
-        <w:lastRenderedPageBreak/>
-        <w:t>✅</w:t>
-      </w:r>
-      <w:r>
-        <w:rPr>
-          <w:lang w:val="es-ES"/>
-        </w:rPr>
-        <w:t xml:space="preserve"> Número de quejas o soporte.</w:t>
-      </w:r>
-    </w:p>
-    <w:p>
-      <w:pPr>
-        <w:rPr>
-          <w:lang w:val="es-ES"/>
-        </w:rPr>
-      </w:pPr>
-      <w:r>
-        <w:rPr>
-          <w:rFonts w:ascii="Segoe UI Emoji" w:hAnsi="Segoe UI Emoji" w:cs="Segoe UI Emoji"/>
-          <w:lang w:val="es-ES"/>
-        </w:rPr>
-        <w:t>✅</w:t>
-      </w:r>
-      <w:r>
-        <w:rPr>
-          <w:lang w:val="es-ES"/>
-        </w:rPr>
-        <w:t xml:space="preserve"> Método de pago utilizado.</w:t>
-      </w:r>
-    </w:p>
-    <w:p>
-      <w:pPr>
-        <w:rPr>
-          <w:lang w:val="es-ES"/>
-        </w:rPr>
-      </w:pPr>
-      <w:r>
-        <w:rPr>
-          <w:rFonts w:ascii="Segoe UI Emoji" w:hAnsi="Segoe UI Emoji" w:cs="Segoe UI Emoji"/>
-          <w:lang w:val="es-ES"/>
-        </w:rPr>
-        <w:t>✅</w:t>
-      </w:r>
-      <w:r>
-        <w:rPr>
-          <w:lang w:val="es-ES"/>
-        </w:rPr>
-        <w:t xml:space="preserve"> Tipo de contrato.</w:t>
-      </w:r>
-    </w:p>
-    <w:p>
-      <w:pPr>
-        <w:rPr>
-          <w:lang w:val="es-ES"/>
-        </w:rPr>
-      </w:pPr>
-      <w:r>
-        <w:rPr>
-          <w:rFonts w:ascii="Segoe UI Emoji" w:hAnsi="Segoe UI Emoji" w:cs="Segoe UI Emoji"/>
-          <w:lang w:val="es-ES"/>
-        </w:rPr>
-        <w:t>✅</w:t>
-      </w:r>
-      <w:r>
-        <w:rPr>
-          <w:lang w:val="es-ES"/>
-        </w:rPr>
-        <w:t xml:space="preserve"> Segmento de cliente y su relación con el abandono.</w:t>
-      </w:r>
-    </w:p>
-    <w:p>
-      <w:pPr>
-        <w:rPr>
-          <w:lang w:val="es-ES"/>
-        </w:rPr>
-      </w:pPr>
-      <w:r>
-        <w:rPr>
-          <w:rFonts w:ascii="Segoe UI Emoji" w:hAnsi="Segoe UI Emoji" w:cs="Segoe UI Emoji"/>
-          <w:lang w:val="es-ES"/>
-        </w:rPr>
-        <w:t>✅</w:t>
-      </w:r>
-      <w:r>
-        <w:rPr>
-          <w:lang w:val="es-ES"/>
-        </w:rPr>
-        <w:t xml:space="preserve"> Cargos adicionales por datos.</w:t>
-      </w:r>
-    </w:p>
-    <w:p>
-      <w:pPr>
-        <w:rPr>
-          <w:lang w:val="es-ES"/>
-        </w:rPr>
-      </w:pPr>
-      <w:r>
-        <w:rPr>
-          <w:rFonts w:ascii="Segoe UI Emoji" w:hAnsi="Segoe UI Emoji" w:cs="Segoe UI Emoji"/>
-          <w:lang w:val="es-ES"/>
-        </w:rPr>
-        <w:t>✅</w:t>
-      </w:r>
-      <w:r>
-        <w:rPr>
-          <w:lang w:val="es-ES"/>
-        </w:rPr>
-        <w:t xml:space="preserve"> Descuentos aplicados.</w:t>
-      </w:r>
-    </w:p>
-    <w:p>
-      <w:pPr>
-        <w:rPr>
-          <w:lang w:val="es-ES"/>
-        </w:rPr>
-      </w:pPr>
-      <w:r>
-        <w:rPr>
-          <w:rFonts w:ascii="Segoe UI Emoji" w:hAnsi="Segoe UI Emoji" w:cs="Segoe UI Emoji"/>
-          <w:lang w:val="es-ES"/>
-        </w:rPr>
-        <w:t>✅</w:t>
-      </w:r>
-      <w:r>
-        <w:rPr>
-          <w:lang w:val="es-ES"/>
-        </w:rPr>
-        <w:t xml:space="preserve"> Promedio mensual de gastos.</w:t>
-      </w:r>
-    </w:p>
-    <w:p/>
     <w:sectPr>
       <w:pgSz w:w="12240" w:h="15840"/>
       <w:pgMar w:top="1440" w:right="1800" w:bottom="1440" w:left="1800" w:header="720" w:footer="720" w:gutter="0"/>
@@ -3242,7 +2543,6 @@
   <w:style w:type="character" w:default="1" w:styleId="Fuentedeprrafopredeter">
     <w:name w:val="Default Paragraph Font"/>
     <w:uiPriority w:val="1"/>
-    <w:semiHidden/>
     <w:unhideWhenUsed/>
   </w:style>
   <w:style w:type="table" w:default="1" w:styleId="Tablanormal">

</xml_diff>